<commit_message>
Trabajo Final con una cosita de fuentes cambiada
</commit_message>
<xml_diff>
--- a/TG1_final.docx
+++ b/TG1_final.docx
@@ -1,6 +1,6 @@
 
 <file path=word/document.xml><?xml version="1.0" encoding="utf-8"?>
-<w:document xmlns:ve="http://schemas.openxmlformats.org/markup-compatibility/2006" xmlns:o="urn:schemas-microsoft-com:office:office" xmlns:r="http://schemas.openxmlformats.org/officeDocument/2006/relationships" xmlns:m="http://schemas.openxmlformats.org/officeDocument/2006/math" xmlns:v="urn:schemas-microsoft-com:vml" xmlns:wp="http://schemas.openxmlformats.org/drawingml/2006/wordprocessingDrawing" xmlns:w10="urn:schemas-microsoft-com:office:word" xmlns:w="http://schemas.openxmlformats.org/wordprocessingml/2006/main" xmlns:wne="http://schemas.microsoft.com/office/word/2006/wordml">
+<w:document xmlns:wpc="http://schemas.microsoft.com/office/word/2010/wordprocessingCanvas" xmlns:mc="http://schemas.openxmlformats.org/markup-compatibility/2006" xmlns:o="urn:schemas-microsoft-com:office:office" xmlns:r="http://schemas.openxmlformats.org/officeDocument/2006/relationships" xmlns:m="http://schemas.openxmlformats.org/officeDocument/2006/math" xmlns:v="urn:schemas-microsoft-com:vml" xmlns:wp14="http://schemas.microsoft.com/office/word/2010/wordprocessingDrawing" xmlns:wp="http://schemas.openxmlformats.org/drawingml/2006/wordprocessingDrawing" xmlns:w10="urn:schemas-microsoft-com:office:word" xmlns:w="http://schemas.openxmlformats.org/wordprocessingml/2006/main" xmlns:w14="http://schemas.microsoft.com/office/word/2010/wordml" xmlns:w15="http://schemas.microsoft.com/office/word/2012/wordml" xmlns:wpg="http://schemas.microsoft.com/office/word/2010/wordprocessingGroup" xmlns:wpi="http://schemas.microsoft.com/office/word/2010/wordprocessingInk" xmlns:wne="http://schemas.microsoft.com/office/word/2006/wordml" xmlns:wps="http://schemas.microsoft.com/office/word/2010/wordprocessingShape" mc:Ignorable="w14 w15 wp14">
   <w:body>
     <w:sdt>
       <w:sdtPr>
@@ -17,6 +17,7 @@
           <w:docPartUnique/>
         </w:docPartObj>
       </w:sdtPr>
+      <w:sdtEndPr/>
       <w:sdtContent>
         <w:p>
           <w:pPr>
@@ -689,7 +690,17 @@
                 <w:b/>
                 <w:noProof/>
               </w:rPr>
-              <w:t>3.1.3 Fuente de información n sobre Virtualización a nivel de sistema operativo</w:t>
+              <w:t>3.1.3 Fuente de información 3</w:t>
+            </w:r>
+            <w:bookmarkStart w:id="0" w:name="_GoBack"/>
+            <w:bookmarkEnd w:id="0"/>
+            <w:r>
+              <w:rPr>
+                <w:rStyle w:val="Hipervnculo"/>
+                <w:b/>
+                <w:noProof/>
+              </w:rPr>
+              <w:t xml:space="preserve"> sobre Virtualización a nivel de sistema operativo</w:t>
             </w:r>
             <w:r>
               <w:rPr>
@@ -3394,8 +3405,8 @@
       <w:pPr>
         <w:pStyle w:val="Ttulo1"/>
       </w:pPr>
-      <w:bookmarkStart w:id="0" w:name="_Toc444537686"/>
-      <w:bookmarkStart w:id="1" w:name="_Toc477803444"/>
+      <w:bookmarkStart w:id="1" w:name="_Toc444537686"/>
+      <w:bookmarkStart w:id="2" w:name="_Toc477803444"/>
       <w:r>
         <w:lastRenderedPageBreak/>
         <w:t>1. Autores del trabajo</w:t>
@@ -3403,20 +3414,20 @@
       <w:r>
         <w:t>, planificación y entrega</w:t>
       </w:r>
-      <w:bookmarkEnd w:id="0"/>
       <w:bookmarkEnd w:id="1"/>
+      <w:bookmarkEnd w:id="2"/>
     </w:p>
     <w:p>
       <w:pPr>
         <w:pStyle w:val="Ttulo2"/>
       </w:pPr>
-      <w:bookmarkStart w:id="2" w:name="_Toc444537687"/>
-      <w:bookmarkStart w:id="3" w:name="_Toc477803445"/>
+      <w:bookmarkStart w:id="3" w:name="_Toc444537687"/>
+      <w:bookmarkStart w:id="4" w:name="_Toc477803445"/>
       <w:r>
         <w:t>1.1 Autores</w:t>
       </w:r>
-      <w:bookmarkEnd w:id="2"/>
       <w:bookmarkEnd w:id="3"/>
+      <w:bookmarkEnd w:id="4"/>
     </w:p>
     <w:p>
       <w:pPr>
@@ -3525,18 +3536,18 @@
       <w:pPr>
         <w:pStyle w:val="Ttulo2"/>
       </w:pPr>
-      <w:bookmarkStart w:id="4" w:name="_Toc444537688"/>
+      <w:bookmarkStart w:id="5" w:name="_Toc444537688"/>
     </w:p>
     <w:p>
       <w:pPr>
         <w:pStyle w:val="Ttulo2"/>
       </w:pPr>
-      <w:bookmarkStart w:id="5" w:name="_Toc477803446"/>
+      <w:bookmarkStart w:id="6" w:name="_Toc477803446"/>
       <w:r>
         <w:t>1.2 Planificación</w:t>
       </w:r>
-      <w:bookmarkEnd w:id="4"/>
       <w:bookmarkEnd w:id="5"/>
+      <w:bookmarkEnd w:id="6"/>
     </w:p>
     <w:p>
       <w:pPr>
@@ -3557,18 +3568,18 @@
       <w:pPr>
         <w:pStyle w:val="Ttulo2"/>
       </w:pPr>
-      <w:bookmarkStart w:id="6" w:name="_Toc444537689"/>
+      <w:bookmarkStart w:id="7" w:name="_Toc444537689"/>
     </w:p>
     <w:p>
       <w:pPr>
         <w:pStyle w:val="Ttulo2"/>
       </w:pPr>
-      <w:bookmarkStart w:id="7" w:name="_Toc477803447"/>
+      <w:bookmarkStart w:id="8" w:name="_Toc477803447"/>
       <w:r>
         <w:t>1.3 Entrega</w:t>
       </w:r>
-      <w:bookmarkEnd w:id="6"/>
       <w:bookmarkEnd w:id="7"/>
+      <w:bookmarkEnd w:id="8"/>
     </w:p>
     <w:p>
       <w:pPr>
@@ -3591,8 +3602,8 @@
         <w:pStyle w:val="Ttulo1"/>
         <w:spacing w:before="360"/>
       </w:pPr>
-      <w:bookmarkStart w:id="8" w:name="_Toc444537691"/>
       <w:bookmarkStart w:id="9" w:name="_Toc477803448"/>
+      <w:bookmarkStart w:id="10" w:name="_Toc444537691"/>
       <w:r>
         <w:t xml:space="preserve">2. </w:t>
       </w:r>
@@ -4803,7 +4814,7 @@
       <w:pPr>
         <w:pStyle w:val="Ttulo1"/>
       </w:pPr>
-      <w:bookmarkStart w:id="10" w:name="_Toc477803449"/>
+      <w:bookmarkStart w:id="11" w:name="_Toc477803449"/>
       <w:r>
         <w:lastRenderedPageBreak/>
         <w:t xml:space="preserve">3. </w:t>
@@ -4814,26 +4825,26 @@
       <w:r>
         <w:t xml:space="preserve"> (documentos)</w:t>
       </w:r>
-      <w:bookmarkEnd w:id="8"/>
       <w:bookmarkEnd w:id="10"/>
+      <w:bookmarkEnd w:id="11"/>
     </w:p>
     <w:p>
       <w:pPr>
         <w:pStyle w:val="Ttulo2"/>
       </w:pPr>
-      <w:bookmarkStart w:id="11" w:name="_Toc444537692"/>
-      <w:bookmarkStart w:id="12" w:name="_Toc477803450"/>
+      <w:bookmarkStart w:id="12" w:name="_Toc444537692"/>
+      <w:bookmarkStart w:id="13" w:name="_Toc477803450"/>
       <w:r>
         <w:t>3.</w:t>
       </w:r>
       <w:r>
         <w:t xml:space="preserve">1 Fuentes sobre </w:t>
       </w:r>
-      <w:bookmarkEnd w:id="11"/>
+      <w:bookmarkEnd w:id="12"/>
       <w:r>
         <w:t>Virtualización a nivel de sistema operativo</w:t>
       </w:r>
-      <w:bookmarkEnd w:id="12"/>
+      <w:bookmarkEnd w:id="13"/>
     </w:p>
     <w:p>
       <w:pPr>
@@ -4842,22 +4853,22 @@
           <w:b/>
         </w:rPr>
       </w:pPr>
-      <w:bookmarkStart w:id="13" w:name="_Toc444537693"/>
-      <w:bookmarkStart w:id="14" w:name="_Toc477803451"/>
+      <w:bookmarkStart w:id="14" w:name="_Toc444537693"/>
+      <w:bookmarkStart w:id="15" w:name="_Toc477803451"/>
       <w:r>
         <w:rPr>
           <w:b/>
         </w:rPr>
         <w:t xml:space="preserve">3.1.1 Fuente de información 1 sobre </w:t>
       </w:r>
-      <w:bookmarkEnd w:id="13"/>
+      <w:bookmarkEnd w:id="14"/>
       <w:r>
         <w:rPr>
           <w:b/>
         </w:rPr>
         <w:t>Virtualización a nivel de sistema operativo</w:t>
       </w:r>
-      <w:bookmarkEnd w:id="14"/>
+      <w:bookmarkEnd w:id="15"/>
     </w:p>
     <w:p>
       <w:pPr>
@@ -4925,7 +4936,7 @@
           <w:lang w:val="en-US"/>
         </w:rPr>
       </w:pPr>
-      <w:bookmarkStart w:id="15" w:name="_Toc444537694"/>
+      <w:bookmarkStart w:id="16" w:name="_Toc444537694"/>
     </w:p>
     <w:p>
       <w:pPr>
@@ -4934,21 +4945,21 @@
           <w:b/>
         </w:rPr>
       </w:pPr>
-      <w:bookmarkStart w:id="16" w:name="_Toc477803452"/>
+      <w:bookmarkStart w:id="17" w:name="_Toc477803452"/>
       <w:r>
         <w:rPr>
           <w:b/>
         </w:rPr>
         <w:t xml:space="preserve">3.1.2 Fuente de información 2 sobre </w:t>
       </w:r>
-      <w:bookmarkEnd w:id="15"/>
+      <w:bookmarkEnd w:id="16"/>
       <w:r>
         <w:rPr>
           <w:b/>
         </w:rPr>
         <w:t>Virtualización a nivel de sistema operativo</w:t>
       </w:r>
-      <w:bookmarkEnd w:id="16"/>
+      <w:bookmarkEnd w:id="17"/>
     </w:p>
     <w:p>
       <w:pPr>
@@ -5033,7 +5044,7 @@
           <w:lang w:val="en-US"/>
         </w:rPr>
       </w:pPr>
-      <w:bookmarkStart w:id="17" w:name="_Toc444537695"/>
+      <w:bookmarkStart w:id="18" w:name="_Toc444537695"/>
     </w:p>
     <w:p>
       <w:pPr>
@@ -5042,7 +5053,7 @@
           <w:b/>
         </w:rPr>
       </w:pPr>
-      <w:bookmarkStart w:id="18" w:name="_Toc477803453"/>
+      <w:bookmarkStart w:id="19" w:name="_Toc477803453"/>
       <w:r>
         <w:rPr>
           <w:b/>
@@ -5053,16 +5064,22 @@
         <w:rPr>
           <w:b/>
         </w:rPr>
-        <w:t xml:space="preserve"> Fuente de información n sobre </w:t>
-      </w:r>
-      <w:bookmarkEnd w:id="17"/>
+        <w:t xml:space="preserve"> Fuente de información 3</w:t>
+      </w:r>
       <w:r>
         <w:rPr>
           <w:b/>
         </w:rPr>
+        <w:t xml:space="preserve"> sobre </w:t>
+      </w:r>
+      <w:bookmarkEnd w:id="18"/>
+      <w:r>
+        <w:rPr>
+          <w:b/>
+        </w:rPr>
         <w:t>Virtualización a nivel de sistema operativo</w:t>
       </w:r>
-      <w:bookmarkEnd w:id="18"/>
+      <w:bookmarkEnd w:id="19"/>
     </w:p>
     <w:p>
       <w:pPr>
@@ -5150,8 +5167,8 @@
       <w:pPr>
         <w:pStyle w:val="Ttulo2"/>
       </w:pPr>
-      <w:bookmarkStart w:id="19" w:name="_Toc444537696"/>
-      <w:bookmarkStart w:id="20" w:name="_Toc477803454"/>
+      <w:bookmarkStart w:id="20" w:name="_Toc444537696"/>
+      <w:bookmarkStart w:id="21" w:name="_Toc477803454"/>
       <w:r>
         <w:lastRenderedPageBreak/>
         <w:t xml:space="preserve">3.2 </w:t>
@@ -5159,11 +5176,11 @@
       <w:r>
         <w:t xml:space="preserve">Fuentes sobre </w:t>
       </w:r>
-      <w:bookmarkEnd w:id="19"/>
+      <w:bookmarkEnd w:id="20"/>
       <w:r>
         <w:t>Docker</w:t>
       </w:r>
-      <w:bookmarkEnd w:id="20"/>
+      <w:bookmarkEnd w:id="21"/>
     </w:p>
     <w:p>
       <w:pPr>
@@ -5172,22 +5189,22 @@
           <w:b/>
         </w:rPr>
       </w:pPr>
-      <w:bookmarkStart w:id="21" w:name="_Toc444537697"/>
-      <w:bookmarkStart w:id="22" w:name="_Toc477803455"/>
+      <w:bookmarkStart w:id="22" w:name="_Toc444537697"/>
+      <w:bookmarkStart w:id="23" w:name="_Toc477803455"/>
       <w:r>
         <w:rPr>
           <w:b/>
         </w:rPr>
         <w:t xml:space="preserve">3.2.1 Fuente de información 1 sobre </w:t>
       </w:r>
-      <w:bookmarkEnd w:id="21"/>
+      <w:bookmarkEnd w:id="22"/>
       <w:r>
         <w:rPr>
           <w:b/>
         </w:rPr>
         <w:t>Docker</w:t>
       </w:r>
-      <w:bookmarkEnd w:id="22"/>
+      <w:bookmarkEnd w:id="23"/>
     </w:p>
     <w:p>
       <w:pPr>
@@ -5268,7 +5285,7 @@
           <w:lang w:val="en-US"/>
         </w:rPr>
       </w:pPr>
-      <w:bookmarkStart w:id="23" w:name="_Toc444537698"/>
+      <w:bookmarkStart w:id="24" w:name="_Toc444537698"/>
     </w:p>
     <w:p>
       <w:pPr>
@@ -5277,21 +5294,21 @@
           <w:b/>
         </w:rPr>
       </w:pPr>
-      <w:bookmarkStart w:id="24" w:name="_Toc477803456"/>
+      <w:bookmarkStart w:id="25" w:name="_Toc477803456"/>
       <w:r>
         <w:rPr>
           <w:b/>
         </w:rPr>
         <w:t xml:space="preserve">3.2.2 Fuente de información 2 sobre </w:t>
       </w:r>
-      <w:bookmarkEnd w:id="23"/>
+      <w:bookmarkEnd w:id="24"/>
       <w:r>
         <w:rPr>
           <w:b/>
         </w:rPr>
         <w:t>Docker</w:t>
       </w:r>
-      <w:bookmarkEnd w:id="24"/>
+      <w:bookmarkEnd w:id="25"/>
     </w:p>
     <w:p>
       <w:pPr>
@@ -5357,7 +5374,7 @@
           <w:lang w:val="en-US"/>
         </w:rPr>
       </w:pPr>
-      <w:bookmarkStart w:id="25" w:name="_Toc444537699"/>
+      <w:bookmarkStart w:id="26" w:name="_Toc444537699"/>
     </w:p>
     <w:p>
       <w:pPr>
@@ -5366,21 +5383,21 @@
           <w:b/>
         </w:rPr>
       </w:pPr>
-      <w:bookmarkStart w:id="26" w:name="_Toc477803457"/>
+      <w:bookmarkStart w:id="27" w:name="_Toc477803457"/>
       <w:r>
         <w:rPr>
           <w:b/>
         </w:rPr>
         <w:t xml:space="preserve">3.2.3 Fuente de información 3 sobre </w:t>
       </w:r>
-      <w:bookmarkEnd w:id="25"/>
+      <w:bookmarkEnd w:id="26"/>
       <w:r>
         <w:rPr>
           <w:b/>
         </w:rPr>
         <w:t>Docker</w:t>
       </w:r>
-      <w:bookmarkEnd w:id="26"/>
+      <w:bookmarkEnd w:id="27"/>
     </w:p>
     <w:p>
       <w:pPr>
@@ -5448,8 +5465,8 @@
           <w:lang w:val="en-US"/>
         </w:rPr>
       </w:pPr>
-      <w:bookmarkStart w:id="27" w:name="_3.2.4_Fuente_de"/>
-      <w:bookmarkEnd w:id="27"/>
+      <w:bookmarkStart w:id="28" w:name="_3.2.4_Fuente_de"/>
+      <w:bookmarkEnd w:id="28"/>
     </w:p>
     <w:p>
       <w:pPr>
@@ -5458,14 +5475,14 @@
           <w:b/>
         </w:rPr>
       </w:pPr>
-      <w:bookmarkStart w:id="28" w:name="_Toc477803458"/>
+      <w:bookmarkStart w:id="29" w:name="_Toc477803458"/>
       <w:r>
         <w:rPr>
           <w:b/>
         </w:rPr>
         <w:t>3.2.4 Fuente de información 4 sobre Docker</w:t>
       </w:r>
-      <w:bookmarkEnd w:id="28"/>
+      <w:bookmarkEnd w:id="29"/>
     </w:p>
     <w:p>
       <w:pPr>
@@ -5545,7 +5562,7 @@
           <w:lang w:val="en-US"/>
         </w:rPr>
       </w:pPr>
-      <w:bookmarkStart w:id="29" w:name="_Toc444537700"/>
+      <w:bookmarkStart w:id="30" w:name="_Toc444537700"/>
     </w:p>
     <w:p>
       <w:pPr>
@@ -5566,18 +5583,18 @@
       <w:pPr>
         <w:pStyle w:val="Ttulo2"/>
       </w:pPr>
-      <w:bookmarkStart w:id="30" w:name="_Toc477803459"/>
+      <w:bookmarkStart w:id="31" w:name="_Toc477803459"/>
       <w:r>
         <w:t xml:space="preserve">3.3 </w:t>
       </w:r>
       <w:r>
         <w:t xml:space="preserve">Fuentes sobre </w:t>
       </w:r>
-      <w:bookmarkEnd w:id="29"/>
+      <w:bookmarkEnd w:id="30"/>
       <w:r>
         <w:t>OpenVZ</w:t>
       </w:r>
-      <w:bookmarkEnd w:id="30"/>
+      <w:bookmarkEnd w:id="31"/>
     </w:p>
     <w:p>
       <w:pPr>
@@ -5586,22 +5603,22 @@
           <w:b/>
         </w:rPr>
       </w:pPr>
-      <w:bookmarkStart w:id="31" w:name="_Toc444537701"/>
-      <w:bookmarkStart w:id="32" w:name="_Toc477803460"/>
+      <w:bookmarkStart w:id="32" w:name="_Toc444537701"/>
+      <w:bookmarkStart w:id="33" w:name="_Toc477803460"/>
       <w:r>
         <w:rPr>
           <w:b/>
         </w:rPr>
         <w:t xml:space="preserve">3.3.1 Fuente de información 1 sobre </w:t>
       </w:r>
-      <w:bookmarkEnd w:id="31"/>
+      <w:bookmarkEnd w:id="32"/>
       <w:r>
         <w:rPr>
           <w:b/>
         </w:rPr>
         <w:t>OpenVZ</w:t>
       </w:r>
-      <w:bookmarkEnd w:id="32"/>
+      <w:bookmarkEnd w:id="33"/>
     </w:p>
     <w:p>
       <w:pPr>
@@ -5777,7 +5794,7 @@
           <w:lang w:val="en-US"/>
         </w:rPr>
       </w:pPr>
-      <w:bookmarkStart w:id="33" w:name="_Toc444537702"/>
+      <w:bookmarkStart w:id="34" w:name="_Toc444537702"/>
     </w:p>
     <w:p>
       <w:pPr>
@@ -5786,21 +5803,21 @@
           <w:b/>
         </w:rPr>
       </w:pPr>
-      <w:bookmarkStart w:id="34" w:name="_Toc477803461"/>
+      <w:bookmarkStart w:id="35" w:name="_Toc477803461"/>
       <w:r>
         <w:rPr>
           <w:b/>
         </w:rPr>
         <w:t xml:space="preserve">3.3.2 Fuente de información 2 sobre </w:t>
       </w:r>
-      <w:bookmarkEnd w:id="33"/>
+      <w:bookmarkEnd w:id="34"/>
       <w:r>
         <w:rPr>
           <w:b/>
         </w:rPr>
         <w:t>OpenVZ</w:t>
       </w:r>
-      <w:bookmarkEnd w:id="34"/>
+      <w:bookmarkEnd w:id="35"/>
     </w:p>
     <w:p>
       <w:pPr>
@@ -5881,7 +5898,7 @@
           <w:lang w:val="en-US"/>
         </w:rPr>
       </w:pPr>
-      <w:bookmarkStart w:id="35" w:name="_Toc444537703"/>
+      <w:bookmarkStart w:id="36" w:name="_Toc444537703"/>
     </w:p>
     <w:p>
       <w:pPr>
@@ -5890,21 +5907,21 @@
           <w:b/>
         </w:rPr>
       </w:pPr>
-      <w:bookmarkStart w:id="36" w:name="_Toc477803462"/>
+      <w:bookmarkStart w:id="37" w:name="_Toc477803462"/>
       <w:r>
         <w:rPr>
           <w:b/>
         </w:rPr>
         <w:t xml:space="preserve">3.3.3 Fuente de información 3 sobre </w:t>
       </w:r>
-      <w:bookmarkEnd w:id="35"/>
+      <w:bookmarkEnd w:id="36"/>
       <w:r>
         <w:rPr>
           <w:b/>
         </w:rPr>
         <w:t>OpenVZ</w:t>
       </w:r>
-      <w:bookmarkEnd w:id="36"/>
+      <w:bookmarkEnd w:id="37"/>
     </w:p>
     <w:p>
       <w:pPr>
@@ -5962,7 +5979,7 @@
       <w:pPr>
         <w:pStyle w:val="Ttulo1"/>
       </w:pPr>
-      <w:bookmarkStart w:id="37" w:name="_Toc477803463"/>
+      <w:bookmarkStart w:id="38" w:name="_Toc477803463"/>
       <w:r>
         <w:t xml:space="preserve">4. </w:t>
       </w:r>
@@ -5972,13 +5989,13 @@
       <w:r>
         <w:t xml:space="preserve"> (cursos no gratuitos)</w:t>
       </w:r>
-      <w:bookmarkEnd w:id="37"/>
+      <w:bookmarkEnd w:id="38"/>
     </w:p>
     <w:p>
       <w:pPr>
         <w:pStyle w:val="Ttulo2"/>
       </w:pPr>
-      <w:bookmarkStart w:id="38" w:name="_Toc477803464"/>
+      <w:bookmarkStart w:id="39" w:name="_Toc477803464"/>
       <w:r>
         <w:t>4</w:t>
       </w:r>
@@ -5997,7 +6014,7 @@
         </w:rPr>
         <w:t>Software Applications Containers</w:t>
       </w:r>
-      <w:bookmarkEnd w:id="38"/>
+      <w:bookmarkEnd w:id="39"/>
     </w:p>
     <w:p>
       <w:pPr>
@@ -6007,7 +6024,7 @@
           <w:color w:val="auto"/>
         </w:rPr>
       </w:pPr>
-      <w:bookmarkStart w:id="39" w:name="_Toc477803465"/>
+      <w:bookmarkStart w:id="40" w:name="_Toc477803465"/>
       <w:r>
         <w:rPr>
           <w:b/>
@@ -6022,7 +6039,7 @@
         </w:rPr>
         <w:t>RedHat</w:t>
       </w:r>
-      <w:bookmarkEnd w:id="39"/>
+      <w:bookmarkEnd w:id="40"/>
     </w:p>
     <w:p>
       <w:pPr>
@@ -6155,7 +6172,7 @@
           <w:b/>
         </w:rPr>
       </w:pPr>
-      <w:bookmarkStart w:id="40" w:name="_Toc477803466"/>
+      <w:bookmarkStart w:id="41" w:name="_Toc477803466"/>
       <w:r>
         <w:rPr>
           <w:b/>
@@ -6168,7 +6185,7 @@
         </w:rPr>
         <w:t>JMG Virtual Consulting</w:t>
       </w:r>
-      <w:bookmarkEnd w:id="40"/>
+      <w:bookmarkEnd w:id="41"/>
     </w:p>
     <w:p>
       <w:pPr>
@@ -6227,7 +6244,7 @@
       <w:pPr>
         <w:pStyle w:val="Ttulo2"/>
       </w:pPr>
-      <w:bookmarkStart w:id="41" w:name="_Toc477803467"/>
+      <w:bookmarkStart w:id="42" w:name="_Toc477803467"/>
       <w:r>
         <w:t xml:space="preserve">4.2 </w:t>
       </w:r>
@@ -6237,7 +6254,7 @@
         </w:rPr>
         <w:t>DOCKER</w:t>
       </w:r>
-      <w:bookmarkEnd w:id="41"/>
+      <w:bookmarkEnd w:id="42"/>
     </w:p>
     <w:p>
       <w:pPr>
@@ -6247,7 +6264,7 @@
           <w:color w:val="auto"/>
         </w:rPr>
       </w:pPr>
-      <w:bookmarkStart w:id="42" w:name="_Toc477803468"/>
+      <w:bookmarkStart w:id="43" w:name="_Toc477803468"/>
       <w:r>
         <w:rPr>
           <w:b/>
@@ -6261,7 +6278,7 @@
         </w:rPr>
         <w:t>OpenWebinars</w:t>
       </w:r>
-      <w:bookmarkEnd w:id="42"/>
+      <w:bookmarkEnd w:id="43"/>
     </w:p>
     <w:p>
       <w:pPr>
@@ -6435,7 +6452,7 @@
                     <a:blip r:embed="rId20" cstate="print">
                       <a:extLst>
                         <a:ext uri="{28A0092B-C50C-407E-A947-70E740481C1C}">
-                          <a14:useLocalDpi xmlns="" xmlns:wpc="http://schemas.microsoft.com/office/word/2010/wordprocessingCanvas" xmlns:cx="http://schemas.microsoft.com/office/drawing/2014/chartex" xmlns:cx1="http://schemas.microsoft.com/office/drawing/2015/9/8/chartex" xmlns:cx2="http://schemas.microsoft.com/office/drawing/2015/10/21/chartex" xmlns:cx3="http://schemas.microsoft.com/office/drawing/2016/5/9/chartex" xmlns:cx4="http://schemas.microsoft.com/office/drawing/2016/5/10/chartex" xmlns:cx5="http://schemas.microsoft.com/office/drawing/2016/5/11/chartex" xmlns:mc="http://schemas.openxmlformats.org/markup-compatibility/2006" xmlns:o="urn:schemas-microsoft-com:office:office" xmlns:v="urn:schemas-microsoft-com:vml" xmlns:wp14="http://schemas.microsoft.com/office/word/2010/wordprocessingDrawing" xmlns:w10="urn:schemas-microsoft-com:office:word" xmlns:w="http://schemas.openxmlformats.org/wordprocessingml/2006/main" xmlns:w14="http://schemas.microsoft.com/office/word/2010/wordml" xmlns:w15="http://schemas.microsoft.com/office/word/2012/wordml" xmlns:w16se="http://schemas.microsoft.com/office/word/2015/wordml/symex" xmlns:wpg="http://schemas.microsoft.com/office/word/2010/wordprocessingGroup" xmlns:wpi="http://schemas.microsoft.com/office/word/2010/wordprocessingInk" xmlns:wps="http://schemas.microsoft.com/office/word/2010/wordprocessingShape" xmlns:a14="http://schemas.microsoft.com/office/drawing/2010/main" val="0"/>
+                          <a14:useLocalDpi xmlns:a14="http://schemas.microsoft.com/office/drawing/2010/main" val="0"/>
                         </a:ext>
                       </a:extLst>
                     </a:blip>
@@ -6506,7 +6523,7 @@
                     <a:blip r:embed="rId21" cstate="print">
                       <a:extLst>
                         <a:ext uri="{28A0092B-C50C-407E-A947-70E740481C1C}">
-                          <a14:useLocalDpi xmlns="" xmlns:wpc="http://schemas.microsoft.com/office/word/2010/wordprocessingCanvas" xmlns:cx="http://schemas.microsoft.com/office/drawing/2014/chartex" xmlns:cx1="http://schemas.microsoft.com/office/drawing/2015/9/8/chartex" xmlns:cx2="http://schemas.microsoft.com/office/drawing/2015/10/21/chartex" xmlns:cx3="http://schemas.microsoft.com/office/drawing/2016/5/9/chartex" xmlns:cx4="http://schemas.microsoft.com/office/drawing/2016/5/10/chartex" xmlns:cx5="http://schemas.microsoft.com/office/drawing/2016/5/11/chartex" xmlns:mc="http://schemas.openxmlformats.org/markup-compatibility/2006" xmlns:o="urn:schemas-microsoft-com:office:office" xmlns:v="urn:schemas-microsoft-com:vml" xmlns:wp14="http://schemas.microsoft.com/office/word/2010/wordprocessingDrawing" xmlns:w10="urn:schemas-microsoft-com:office:word" xmlns:w="http://schemas.openxmlformats.org/wordprocessingml/2006/main" xmlns:w14="http://schemas.microsoft.com/office/word/2010/wordml" xmlns:w15="http://schemas.microsoft.com/office/word/2012/wordml" xmlns:w16se="http://schemas.microsoft.com/office/word/2015/wordml/symex" xmlns:wpg="http://schemas.microsoft.com/office/word/2010/wordprocessingGroup" xmlns:wpi="http://schemas.microsoft.com/office/word/2010/wordprocessingInk" xmlns:wps="http://schemas.microsoft.com/office/word/2010/wordprocessingShape" xmlns:a14="http://schemas.microsoft.com/office/drawing/2010/main" val="0"/>
+                          <a14:useLocalDpi xmlns:a14="http://schemas.microsoft.com/office/drawing/2010/main" val="0"/>
                         </a:ext>
                       </a:extLst>
                     </a:blip>
@@ -6642,7 +6659,7 @@
                     <a:blip r:embed="rId22" cstate="print">
                       <a:extLst>
                         <a:ext uri="{28A0092B-C50C-407E-A947-70E740481C1C}">
-                          <a14:useLocalDpi xmlns="" xmlns:wpc="http://schemas.microsoft.com/office/word/2010/wordprocessingCanvas" xmlns:cx="http://schemas.microsoft.com/office/drawing/2014/chartex" xmlns:cx1="http://schemas.microsoft.com/office/drawing/2015/9/8/chartex" xmlns:cx2="http://schemas.microsoft.com/office/drawing/2015/10/21/chartex" xmlns:cx3="http://schemas.microsoft.com/office/drawing/2016/5/9/chartex" xmlns:cx4="http://schemas.microsoft.com/office/drawing/2016/5/10/chartex" xmlns:cx5="http://schemas.microsoft.com/office/drawing/2016/5/11/chartex" xmlns:mc="http://schemas.openxmlformats.org/markup-compatibility/2006" xmlns:o="urn:schemas-microsoft-com:office:office" xmlns:v="urn:schemas-microsoft-com:vml" xmlns:wp14="http://schemas.microsoft.com/office/word/2010/wordprocessingDrawing" xmlns:w10="urn:schemas-microsoft-com:office:word" xmlns:w="http://schemas.openxmlformats.org/wordprocessingml/2006/main" xmlns:w14="http://schemas.microsoft.com/office/word/2010/wordml" xmlns:w15="http://schemas.microsoft.com/office/word/2012/wordml" xmlns:w16se="http://schemas.microsoft.com/office/word/2015/wordml/symex" xmlns:wpg="http://schemas.microsoft.com/office/word/2010/wordprocessingGroup" xmlns:wpi="http://schemas.microsoft.com/office/word/2010/wordprocessingInk" xmlns:wps="http://schemas.microsoft.com/office/word/2010/wordprocessingShape" xmlns:a14="http://schemas.microsoft.com/office/drawing/2010/main" val="0"/>
+                          <a14:useLocalDpi xmlns:a14="http://schemas.microsoft.com/office/drawing/2010/main" val="0"/>
                         </a:ext>
                       </a:extLst>
                     </a:blip>
@@ -6683,7 +6700,7 @@
       <w:pPr>
         <w:pStyle w:val="Ttulo2"/>
       </w:pPr>
-      <w:bookmarkStart w:id="43" w:name="_Toc477803469"/>
+      <w:bookmarkStart w:id="44" w:name="_Toc477803469"/>
       <w:r>
         <w:lastRenderedPageBreak/>
         <w:t xml:space="preserve">4.3 </w:t>
@@ -6691,7 +6708,7 @@
       <w:r>
         <w:t>OpenVZ</w:t>
       </w:r>
-      <w:bookmarkEnd w:id="43"/>
+      <w:bookmarkEnd w:id="44"/>
     </w:p>
     <w:p>
       <w:pPr>
@@ -6701,7 +6718,7 @@
           <w:color w:val="auto"/>
         </w:rPr>
       </w:pPr>
-      <w:bookmarkStart w:id="44" w:name="_Toc477803470"/>
+      <w:bookmarkStart w:id="45" w:name="_Toc477803470"/>
       <w:r>
         <w:rPr>
           <w:b/>
@@ -6715,7 +6732,7 @@
         </w:rPr>
         <w:t>OpenWebinars</w:t>
       </w:r>
-      <w:bookmarkEnd w:id="44"/>
+      <w:bookmarkEnd w:id="45"/>
     </w:p>
     <w:p>
       <w:pPr>
@@ -6825,7 +6842,7 @@
                     <a:blip r:embed="rId23" cstate="print">
                       <a:extLst>
                         <a:ext uri="{28A0092B-C50C-407E-A947-70E740481C1C}">
-                          <a14:useLocalDpi xmlns="" xmlns:wpc="http://schemas.microsoft.com/office/word/2010/wordprocessingCanvas" xmlns:cx="http://schemas.microsoft.com/office/drawing/2014/chartex" xmlns:cx1="http://schemas.microsoft.com/office/drawing/2015/9/8/chartex" xmlns:cx2="http://schemas.microsoft.com/office/drawing/2015/10/21/chartex" xmlns:cx3="http://schemas.microsoft.com/office/drawing/2016/5/9/chartex" xmlns:cx4="http://schemas.microsoft.com/office/drawing/2016/5/10/chartex" xmlns:cx5="http://schemas.microsoft.com/office/drawing/2016/5/11/chartex" xmlns:mc="http://schemas.openxmlformats.org/markup-compatibility/2006" xmlns:o="urn:schemas-microsoft-com:office:office" xmlns:v="urn:schemas-microsoft-com:vml" xmlns:wp14="http://schemas.microsoft.com/office/word/2010/wordprocessingDrawing" xmlns:w10="urn:schemas-microsoft-com:office:word" xmlns:w="http://schemas.openxmlformats.org/wordprocessingml/2006/main" xmlns:w14="http://schemas.microsoft.com/office/word/2010/wordml" xmlns:w15="http://schemas.microsoft.com/office/word/2012/wordml" xmlns:w16se="http://schemas.microsoft.com/office/word/2015/wordml/symex" xmlns:wpg="http://schemas.microsoft.com/office/word/2010/wordprocessingGroup" xmlns:wpi="http://schemas.microsoft.com/office/word/2010/wordprocessingInk" xmlns:wps="http://schemas.microsoft.com/office/word/2010/wordprocessingShape" xmlns:a14="http://schemas.microsoft.com/office/drawing/2010/main" val="0"/>
+                          <a14:useLocalDpi xmlns:a14="http://schemas.microsoft.com/office/drawing/2010/main" val="0"/>
                         </a:ext>
                       </a:extLst>
                     </a:blip>
@@ -6927,7 +6944,7 @@
                     <a:blip r:embed="rId24" cstate="print">
                       <a:extLst>
                         <a:ext uri="{28A0092B-C50C-407E-A947-70E740481C1C}">
-                          <a14:useLocalDpi xmlns="" xmlns:wpc="http://schemas.microsoft.com/office/word/2010/wordprocessingCanvas" xmlns:cx="http://schemas.microsoft.com/office/drawing/2014/chartex" xmlns:cx1="http://schemas.microsoft.com/office/drawing/2015/9/8/chartex" xmlns:cx2="http://schemas.microsoft.com/office/drawing/2015/10/21/chartex" xmlns:cx3="http://schemas.microsoft.com/office/drawing/2016/5/9/chartex" xmlns:cx4="http://schemas.microsoft.com/office/drawing/2016/5/10/chartex" xmlns:cx5="http://schemas.microsoft.com/office/drawing/2016/5/11/chartex" xmlns:mc="http://schemas.openxmlformats.org/markup-compatibility/2006" xmlns:o="urn:schemas-microsoft-com:office:office" xmlns:v="urn:schemas-microsoft-com:vml" xmlns:wp14="http://schemas.microsoft.com/office/word/2010/wordprocessingDrawing" xmlns:w10="urn:schemas-microsoft-com:office:word" xmlns:w="http://schemas.openxmlformats.org/wordprocessingml/2006/main" xmlns:w14="http://schemas.microsoft.com/office/word/2010/wordml" xmlns:w15="http://schemas.microsoft.com/office/word/2012/wordml" xmlns:w16se="http://schemas.microsoft.com/office/word/2015/wordml/symex" xmlns:wpg="http://schemas.microsoft.com/office/word/2010/wordprocessingGroup" xmlns:wpi="http://schemas.microsoft.com/office/word/2010/wordprocessingInk" xmlns:wps="http://schemas.microsoft.com/office/word/2010/wordprocessingShape" xmlns:a14="http://schemas.microsoft.com/office/drawing/2010/main" val="0"/>
+                          <a14:useLocalDpi xmlns:a14="http://schemas.microsoft.com/office/drawing/2010/main" val="0"/>
                         </a:ext>
                       </a:extLst>
                     </a:blip>
@@ -6971,7 +6988,7 @@
           <w:b/>
         </w:rPr>
       </w:pPr>
-      <w:bookmarkStart w:id="45" w:name="_Toc477803471"/>
+      <w:bookmarkStart w:id="46" w:name="_Toc477803471"/>
       <w:r>
         <w:rPr>
           <w:b/>
@@ -6984,7 +7001,7 @@
         </w:rPr>
         <w:t>Emagister</w:t>
       </w:r>
-      <w:bookmarkEnd w:id="45"/>
+      <w:bookmarkEnd w:id="46"/>
     </w:p>
     <w:p>
       <w:pPr>
@@ -7134,7 +7151,7 @@
       <w:pPr>
         <w:pStyle w:val="Ttulo1"/>
       </w:pPr>
-      <w:bookmarkStart w:id="46" w:name="_Toc477803472"/>
+      <w:bookmarkStart w:id="47" w:name="_Toc477803472"/>
       <w:r>
         <w:lastRenderedPageBreak/>
         <w:t xml:space="preserve">5. </w:t>
@@ -7145,13 +7162,13 @@
       <w:r>
         <w:t xml:space="preserve"> (cursos gratuitos)</w:t>
       </w:r>
-      <w:bookmarkEnd w:id="46"/>
+      <w:bookmarkEnd w:id="47"/>
     </w:p>
     <w:p>
       <w:pPr>
         <w:pStyle w:val="Ttulo2"/>
       </w:pPr>
-      <w:bookmarkStart w:id="47" w:name="_Toc477803473"/>
+      <w:bookmarkStart w:id="48" w:name="_Toc477803473"/>
       <w:r>
         <w:t>5</w:t>
       </w:r>
@@ -7170,7 +7187,7 @@
         </w:rPr>
         <w:t>Software Applications Containers</w:t>
       </w:r>
-      <w:bookmarkEnd w:id="47"/>
+      <w:bookmarkEnd w:id="48"/>
     </w:p>
     <w:p>
       <w:pPr>
@@ -7179,7 +7196,7 @@
           <w:b/>
         </w:rPr>
       </w:pPr>
-      <w:bookmarkStart w:id="48" w:name="_Toc477803474"/>
+      <w:bookmarkStart w:id="49" w:name="_Toc477803474"/>
       <w:r>
         <w:rPr>
           <w:b/>
@@ -7192,7 +7209,7 @@
         </w:rPr>
         <w:t>ExaByteInformatica</w:t>
       </w:r>
-      <w:bookmarkEnd w:id="48"/>
+      <w:bookmarkEnd w:id="49"/>
     </w:p>
     <w:p>
       <w:pPr>
@@ -7352,7 +7369,7 @@
           <w:b/>
         </w:rPr>
       </w:pPr>
-      <w:bookmarkStart w:id="49" w:name="_Toc477803475"/>
+      <w:bookmarkStart w:id="50" w:name="_Toc477803475"/>
       <w:r>
         <w:rPr>
           <w:b/>
@@ -7365,7 +7382,7 @@
         </w:rPr>
         <w:t>Platzi</w:t>
       </w:r>
-      <w:bookmarkEnd w:id="49"/>
+      <w:bookmarkEnd w:id="50"/>
     </w:p>
     <w:p>
       <w:pPr>
@@ -7563,7 +7580,7 @@
                     <a:blip r:embed="rId26" cstate="print">
                       <a:extLst>
                         <a:ext uri="{28A0092B-C50C-407E-A947-70E740481C1C}">
-                          <a14:useLocalDpi xmlns="" xmlns:wpc="http://schemas.microsoft.com/office/word/2010/wordprocessingCanvas" xmlns:cx="http://schemas.microsoft.com/office/drawing/2014/chartex" xmlns:cx1="http://schemas.microsoft.com/office/drawing/2015/9/8/chartex" xmlns:cx2="http://schemas.microsoft.com/office/drawing/2015/10/21/chartex" xmlns:cx3="http://schemas.microsoft.com/office/drawing/2016/5/9/chartex" xmlns:cx4="http://schemas.microsoft.com/office/drawing/2016/5/10/chartex" xmlns:cx5="http://schemas.microsoft.com/office/drawing/2016/5/11/chartex" xmlns:mc="http://schemas.openxmlformats.org/markup-compatibility/2006" xmlns:o="urn:schemas-microsoft-com:office:office" xmlns:v="urn:schemas-microsoft-com:vml" xmlns:wp14="http://schemas.microsoft.com/office/word/2010/wordprocessingDrawing" xmlns:w10="urn:schemas-microsoft-com:office:word" xmlns:w="http://schemas.openxmlformats.org/wordprocessingml/2006/main" xmlns:w14="http://schemas.microsoft.com/office/word/2010/wordml" xmlns:w15="http://schemas.microsoft.com/office/word/2012/wordml" xmlns:w16se="http://schemas.microsoft.com/office/word/2015/wordml/symex" xmlns:wpg="http://schemas.microsoft.com/office/word/2010/wordprocessingGroup" xmlns:wpi="http://schemas.microsoft.com/office/word/2010/wordprocessingInk" xmlns:wps="http://schemas.microsoft.com/office/word/2010/wordprocessingShape" xmlns:a14="http://schemas.microsoft.com/office/drawing/2010/main" val="0"/>
+                          <a14:useLocalDpi xmlns:a14="http://schemas.microsoft.com/office/drawing/2010/main" val="0"/>
                         </a:ext>
                       </a:extLst>
                     </a:blip>
@@ -7596,7 +7613,7 @@
       <w:pPr>
         <w:pStyle w:val="Ttulo2"/>
       </w:pPr>
-      <w:bookmarkStart w:id="50" w:name="_Toc477803476"/>
+      <w:bookmarkStart w:id="51" w:name="_Toc477803476"/>
       <w:r>
         <w:lastRenderedPageBreak/>
         <w:t xml:space="preserve">5.2 </w:t>
@@ -7604,7 +7621,7 @@
       <w:r>
         <w:t>DOCKER</w:t>
       </w:r>
-      <w:bookmarkEnd w:id="50"/>
+      <w:bookmarkEnd w:id="51"/>
     </w:p>
     <w:p>
       <w:pPr>
@@ -7613,7 +7630,7 @@
           <w:b/>
         </w:rPr>
       </w:pPr>
-      <w:bookmarkStart w:id="51" w:name="_Toc477803477"/>
+      <w:bookmarkStart w:id="52" w:name="_Toc477803477"/>
       <w:r>
         <w:rPr>
           <w:b/>
@@ -7626,7 +7643,7 @@
         </w:rPr>
         <w:t>Platzi</w:t>
       </w:r>
-      <w:bookmarkEnd w:id="51"/>
+      <w:bookmarkEnd w:id="52"/>
     </w:p>
     <w:p/>
     <w:p>
@@ -7683,7 +7700,7 @@
                     <a:blip r:embed="rId27" cstate="print">
                       <a:extLst>
                         <a:ext uri="{28A0092B-C50C-407E-A947-70E740481C1C}">
-                          <a14:useLocalDpi xmlns="" xmlns:wpc="http://schemas.microsoft.com/office/word/2010/wordprocessingCanvas" xmlns:cx="http://schemas.microsoft.com/office/drawing/2014/chartex" xmlns:cx1="http://schemas.microsoft.com/office/drawing/2015/9/8/chartex" xmlns:cx2="http://schemas.microsoft.com/office/drawing/2015/10/21/chartex" xmlns:cx3="http://schemas.microsoft.com/office/drawing/2016/5/9/chartex" xmlns:cx4="http://schemas.microsoft.com/office/drawing/2016/5/10/chartex" xmlns:cx5="http://schemas.microsoft.com/office/drawing/2016/5/11/chartex" xmlns:mc="http://schemas.openxmlformats.org/markup-compatibility/2006" xmlns:o="urn:schemas-microsoft-com:office:office" xmlns:v="urn:schemas-microsoft-com:vml" xmlns:wp14="http://schemas.microsoft.com/office/word/2010/wordprocessingDrawing" xmlns:w10="urn:schemas-microsoft-com:office:word" xmlns:w="http://schemas.openxmlformats.org/wordprocessingml/2006/main" xmlns:w14="http://schemas.microsoft.com/office/word/2010/wordml" xmlns:w15="http://schemas.microsoft.com/office/word/2012/wordml" xmlns:w16se="http://schemas.microsoft.com/office/word/2015/wordml/symex" xmlns:wpg="http://schemas.microsoft.com/office/word/2010/wordprocessingGroup" xmlns:wpi="http://schemas.microsoft.com/office/word/2010/wordprocessingInk" xmlns:wps="http://schemas.microsoft.com/office/word/2010/wordprocessingShape" xmlns:a14="http://schemas.microsoft.com/office/drawing/2010/main" val="0"/>
+                          <a14:useLocalDpi xmlns:a14="http://schemas.microsoft.com/office/drawing/2010/main" val="0"/>
                         </a:ext>
                       </a:extLst>
                     </a:blip>
@@ -7740,7 +7757,7 @@
           <w:b/>
         </w:rPr>
       </w:pPr>
-      <w:bookmarkStart w:id="52" w:name="_Toc477803478"/>
+      <w:bookmarkStart w:id="53" w:name="_Toc477803478"/>
       <w:r>
         <w:rPr>
           <w:b/>
@@ -7753,7 +7770,7 @@
         </w:rPr>
         <w:t>YouTube</w:t>
       </w:r>
-      <w:bookmarkEnd w:id="52"/>
+      <w:bookmarkEnd w:id="53"/>
     </w:p>
     <w:p>
       <w:pPr>
@@ -7817,7 +7834,7 @@
                     <a:blip r:embed="rId28" cstate="print">
                       <a:extLst>
                         <a:ext uri="{28A0092B-C50C-407E-A947-70E740481C1C}">
-                          <a14:useLocalDpi xmlns="" xmlns:wpc="http://schemas.microsoft.com/office/word/2010/wordprocessingCanvas" xmlns:cx="http://schemas.microsoft.com/office/drawing/2014/chartex" xmlns:cx1="http://schemas.microsoft.com/office/drawing/2015/9/8/chartex" xmlns:cx2="http://schemas.microsoft.com/office/drawing/2015/10/21/chartex" xmlns:cx3="http://schemas.microsoft.com/office/drawing/2016/5/9/chartex" xmlns:cx4="http://schemas.microsoft.com/office/drawing/2016/5/10/chartex" xmlns:cx5="http://schemas.microsoft.com/office/drawing/2016/5/11/chartex" xmlns:mc="http://schemas.openxmlformats.org/markup-compatibility/2006" xmlns:o="urn:schemas-microsoft-com:office:office" xmlns:v="urn:schemas-microsoft-com:vml" xmlns:wp14="http://schemas.microsoft.com/office/word/2010/wordprocessingDrawing" xmlns:w10="urn:schemas-microsoft-com:office:word" xmlns:w="http://schemas.openxmlformats.org/wordprocessingml/2006/main" xmlns:w14="http://schemas.microsoft.com/office/word/2010/wordml" xmlns:w15="http://schemas.microsoft.com/office/word/2012/wordml" xmlns:w16se="http://schemas.microsoft.com/office/word/2015/wordml/symex" xmlns:wpg="http://schemas.microsoft.com/office/word/2010/wordprocessingGroup" xmlns:wpi="http://schemas.microsoft.com/office/word/2010/wordprocessingInk" xmlns:wps="http://schemas.microsoft.com/office/word/2010/wordprocessingShape" xmlns:a14="http://schemas.microsoft.com/office/drawing/2010/main" val="0"/>
+                          <a14:useLocalDpi xmlns:a14="http://schemas.microsoft.com/office/drawing/2010/main" val="0"/>
                         </a:ext>
                       </a:extLst>
                     </a:blip>
@@ -7900,7 +7917,7 @@
       <w:pPr>
         <w:pStyle w:val="Ttulo2"/>
       </w:pPr>
-      <w:bookmarkStart w:id="53" w:name="_Toc477803479"/>
+      <w:bookmarkStart w:id="54" w:name="_Toc477803479"/>
       <w:r>
         <w:lastRenderedPageBreak/>
         <w:t xml:space="preserve">5.3 </w:t>
@@ -7908,7 +7925,7 @@
       <w:r>
         <w:t>OpenVZ</w:t>
       </w:r>
-      <w:bookmarkEnd w:id="53"/>
+      <w:bookmarkEnd w:id="54"/>
     </w:p>
     <w:p>
       <w:pPr>
@@ -7917,7 +7934,7 @@
           <w:b/>
         </w:rPr>
       </w:pPr>
-      <w:bookmarkStart w:id="54" w:name="_Toc477803480"/>
+      <w:bookmarkStart w:id="55" w:name="_Toc477803480"/>
       <w:r>
         <w:rPr>
           <w:b/>
@@ -7930,7 +7947,7 @@
         </w:rPr>
         <w:t>YouTube</w:t>
       </w:r>
-      <w:bookmarkEnd w:id="54"/>
+      <w:bookmarkEnd w:id="55"/>
     </w:p>
     <w:p>
       <w:r>
@@ -8007,7 +8024,7 @@
                     <a:blip r:embed="rId31" cstate="print">
                       <a:extLst>
                         <a:ext uri="{28A0092B-C50C-407E-A947-70E740481C1C}">
-                          <a14:useLocalDpi xmlns="" xmlns:wpc="http://schemas.microsoft.com/office/word/2010/wordprocessingCanvas" xmlns:cx="http://schemas.microsoft.com/office/drawing/2014/chartex" xmlns:cx1="http://schemas.microsoft.com/office/drawing/2015/9/8/chartex" xmlns:cx2="http://schemas.microsoft.com/office/drawing/2015/10/21/chartex" xmlns:cx3="http://schemas.microsoft.com/office/drawing/2016/5/9/chartex" xmlns:cx4="http://schemas.microsoft.com/office/drawing/2016/5/10/chartex" xmlns:cx5="http://schemas.microsoft.com/office/drawing/2016/5/11/chartex" xmlns:mc="http://schemas.openxmlformats.org/markup-compatibility/2006" xmlns:o="urn:schemas-microsoft-com:office:office" xmlns:v="urn:schemas-microsoft-com:vml" xmlns:wp14="http://schemas.microsoft.com/office/word/2010/wordprocessingDrawing" xmlns:w10="urn:schemas-microsoft-com:office:word" xmlns:w="http://schemas.openxmlformats.org/wordprocessingml/2006/main" xmlns:w14="http://schemas.microsoft.com/office/word/2010/wordml" xmlns:w15="http://schemas.microsoft.com/office/word/2012/wordml" xmlns:w16se="http://schemas.microsoft.com/office/word/2015/wordml/symex" xmlns:wpg="http://schemas.microsoft.com/office/word/2010/wordprocessingGroup" xmlns:wpi="http://schemas.microsoft.com/office/word/2010/wordprocessingInk" xmlns:wps="http://schemas.microsoft.com/office/word/2010/wordprocessingShape" xmlns:a14="http://schemas.microsoft.com/office/drawing/2010/main" val="0"/>
+                          <a14:useLocalDpi xmlns:a14="http://schemas.microsoft.com/office/drawing/2010/main" val="0"/>
                         </a:ext>
                       </a:extLst>
                     </a:blip>
@@ -8098,7 +8115,7 @@
           <w:b/>
         </w:rPr>
       </w:pPr>
-      <w:bookmarkStart w:id="55" w:name="_Toc477803481"/>
+      <w:bookmarkStart w:id="56" w:name="_Toc477803481"/>
       <w:r>
         <w:rPr>
           <w:b/>
@@ -8117,7 +8134,7 @@
         </w:rPr>
         <w:t>s</w:t>
       </w:r>
-      <w:bookmarkEnd w:id="55"/>
+      <w:bookmarkEnd w:id="56"/>
     </w:p>
     <w:p>
       <w:pPr>
@@ -8373,13 +8390,13 @@
       <w:pPr>
         <w:pStyle w:val="Ttulo1"/>
       </w:pPr>
-      <w:bookmarkStart w:id="56" w:name="_Toc444537730"/>
-      <w:bookmarkStart w:id="57" w:name="_Toc477803482"/>
+      <w:bookmarkStart w:id="57" w:name="_Toc444537730"/>
+      <w:bookmarkStart w:id="58" w:name="_Toc477803482"/>
       <w:r>
         <w:t>6. Ayudas económicas para estudiar las tecnologías</w:t>
       </w:r>
-      <w:bookmarkEnd w:id="56"/>
       <w:bookmarkEnd w:id="57"/>
+      <w:bookmarkEnd w:id="58"/>
     </w:p>
     <w:p>
       <w:pPr>
@@ -8720,9 +8737,9 @@
     </w:p>
     <w:tbl>
       <w:tblPr>
-        <w:tblStyle w:val="GridTable6ColorfulAccent1"/>
+        <w:tblStyle w:val="Tabladecuadrcula6concolores-nfasis11"/>
         <w:tblW w:w="0" w:type="auto"/>
-        <w:tblLook w:val="04A0"/>
+        <w:tblLook w:val="04A0" w:firstRow="1" w:lastRow="0" w:firstColumn="1" w:lastColumn="0" w:noHBand="0" w:noVBand="1"/>
       </w:tblPr>
       <w:tblGrid>
         <w:gridCol w:w="2908"/>
@@ -8731,11 +8748,11 @@
       </w:tblGrid>
       <w:tr>
         <w:trPr>
-          <w:cnfStyle w:val="100000000000"/>
+          <w:cnfStyle w:val="100000000000" w:firstRow="1" w:lastRow="0" w:firstColumn="0" w:lastColumn="0" w:oddVBand="0" w:evenVBand="0" w:oddHBand="0" w:evenHBand="0" w:firstRowFirstColumn="0" w:firstRowLastColumn="0" w:lastRowFirstColumn="0" w:lastRowLastColumn="0"/>
         </w:trPr>
         <w:tc>
           <w:tcPr>
-            <w:cnfStyle w:val="001000000000"/>
+            <w:cnfStyle w:val="001000000000" w:firstRow="0" w:lastRow="0" w:firstColumn="1" w:lastColumn="0" w:oddVBand="0" w:evenVBand="0" w:oddHBand="0" w:evenHBand="0" w:firstRowFirstColumn="0" w:firstRowLastColumn="0" w:lastRowFirstColumn="0" w:lastRowLastColumn="0"/>
             <w:tcW w:w="3090" w:type="dxa"/>
             <w:hideMark/>
           </w:tcPr>
@@ -8762,7 +8779,7 @@
           <w:p>
             <w:pPr>
               <w:jc w:val="center"/>
-              <w:cnfStyle w:val="100000000000"/>
+              <w:cnfStyle w:val="100000000000" w:firstRow="1" w:lastRow="0" w:firstColumn="0" w:lastColumn="0" w:oddVBand="0" w:evenVBand="0" w:oddHBand="0" w:evenHBand="0" w:firstRowFirstColumn="0" w:firstRowLastColumn="0" w:lastRowFirstColumn="0" w:lastRowLastColumn="0"/>
               <w:rPr>
                 <w:sz w:val="20"/>
               </w:rPr>
@@ -8783,7 +8800,7 @@
           <w:p>
             <w:pPr>
               <w:jc w:val="center"/>
-              <w:cnfStyle w:val="100000000000"/>
+              <w:cnfStyle w:val="100000000000" w:firstRow="1" w:lastRow="0" w:firstColumn="0" w:lastColumn="0" w:oddVBand="0" w:evenVBand="0" w:oddHBand="0" w:evenHBand="0" w:firstRowFirstColumn="0" w:firstRowLastColumn="0" w:lastRowFirstColumn="0" w:lastRowLastColumn="0"/>
               <w:rPr>
                 <w:sz w:val="20"/>
               </w:rPr>
@@ -8799,11 +8816,11 @@
       </w:tr>
       <w:tr>
         <w:trPr>
-          <w:cnfStyle w:val="000000100000"/>
+          <w:cnfStyle w:val="000000100000" w:firstRow="0" w:lastRow="0" w:firstColumn="0" w:lastColumn="0" w:oddVBand="0" w:evenVBand="0" w:oddHBand="1" w:evenHBand="0" w:firstRowFirstColumn="0" w:firstRowLastColumn="0" w:lastRowFirstColumn="0" w:lastRowLastColumn="0"/>
         </w:trPr>
         <w:tc>
           <w:tcPr>
-            <w:cnfStyle w:val="001000000000"/>
+            <w:cnfStyle w:val="001000000000" w:firstRow="0" w:lastRow="0" w:firstColumn="1" w:lastColumn="0" w:oddVBand="0" w:evenVBand="0" w:oddHBand="0" w:evenHBand="0" w:firstRowFirstColumn="0" w:firstRowLastColumn="0" w:lastRowFirstColumn="0" w:lastRowLastColumn="0"/>
             <w:tcW w:w="3090" w:type="dxa"/>
             <w:hideMark/>
           </w:tcPr>
@@ -8832,7 +8849,7 @@
           <w:p>
             <w:pPr>
               <w:jc w:val="center"/>
-              <w:cnfStyle w:val="000000100000"/>
+              <w:cnfStyle w:val="000000100000" w:firstRow="0" w:lastRow="0" w:firstColumn="0" w:lastColumn="0" w:oddVBand="0" w:evenVBand="0" w:oddHBand="1" w:evenHBand="0" w:firstRowFirstColumn="0" w:firstRowLastColumn="0" w:lastRowFirstColumn="0" w:lastRowLastColumn="0"/>
               <w:rPr>
                 <w:sz w:val="20"/>
               </w:rPr>
@@ -8853,7 +8870,7 @@
           <w:p>
             <w:pPr>
               <w:jc w:val="center"/>
-              <w:cnfStyle w:val="000000100000"/>
+              <w:cnfStyle w:val="000000100000" w:firstRow="0" w:lastRow="0" w:firstColumn="0" w:lastColumn="0" w:oddVBand="0" w:evenVBand="0" w:oddHBand="1" w:evenHBand="0" w:firstRowFirstColumn="0" w:firstRowLastColumn="0" w:lastRowFirstColumn="0" w:lastRowLastColumn="0"/>
               <w:rPr>
                 <w:sz w:val="20"/>
               </w:rPr>
@@ -8877,7 +8894,7 @@
       <w:tr>
         <w:tc>
           <w:tcPr>
-            <w:cnfStyle w:val="001000000000"/>
+            <w:cnfStyle w:val="001000000000" w:firstRow="0" w:lastRow="0" w:firstColumn="1" w:lastColumn="0" w:oddVBand="0" w:evenVBand="0" w:oddHBand="0" w:evenHBand="0" w:firstRowFirstColumn="0" w:firstRowLastColumn="0" w:lastRowFirstColumn="0" w:lastRowLastColumn="0"/>
             <w:tcW w:w="3090" w:type="dxa"/>
             <w:hideMark/>
           </w:tcPr>
@@ -8906,7 +8923,7 @@
           <w:p>
             <w:pPr>
               <w:jc w:val="center"/>
-              <w:cnfStyle w:val="000000000000"/>
+              <w:cnfStyle w:val="000000000000" w:firstRow="0" w:lastRow="0" w:firstColumn="0" w:lastColumn="0" w:oddVBand="0" w:evenVBand="0" w:oddHBand="0" w:evenHBand="0" w:firstRowFirstColumn="0" w:firstRowLastColumn="0" w:lastRowFirstColumn="0" w:lastRowLastColumn="0"/>
               <w:rPr>
                 <w:sz w:val="20"/>
               </w:rPr>
@@ -8927,7 +8944,7 @@
           <w:p>
             <w:pPr>
               <w:jc w:val="center"/>
-              <w:cnfStyle w:val="000000000000"/>
+              <w:cnfStyle w:val="000000000000" w:firstRow="0" w:lastRow="0" w:firstColumn="0" w:lastColumn="0" w:oddVBand="0" w:evenVBand="0" w:oddHBand="0" w:evenHBand="0" w:firstRowFirstColumn="0" w:firstRowLastColumn="0" w:lastRowFirstColumn="0" w:lastRowLastColumn="0"/>
               <w:rPr>
                 <w:sz w:val="20"/>
               </w:rPr>
@@ -8943,11 +8960,11 @@
       </w:tr>
       <w:tr>
         <w:trPr>
-          <w:cnfStyle w:val="000000100000"/>
+          <w:cnfStyle w:val="000000100000" w:firstRow="0" w:lastRow="0" w:firstColumn="0" w:lastColumn="0" w:oddVBand="0" w:evenVBand="0" w:oddHBand="1" w:evenHBand="0" w:firstRowFirstColumn="0" w:firstRowLastColumn="0" w:lastRowFirstColumn="0" w:lastRowLastColumn="0"/>
         </w:trPr>
         <w:tc>
           <w:tcPr>
-            <w:cnfStyle w:val="001000000000"/>
+            <w:cnfStyle w:val="001000000000" w:firstRow="0" w:lastRow="0" w:firstColumn="1" w:lastColumn="0" w:oddVBand="0" w:evenVBand="0" w:oddHBand="0" w:evenHBand="0" w:firstRowFirstColumn="0" w:firstRowLastColumn="0" w:lastRowFirstColumn="0" w:lastRowLastColumn="0"/>
             <w:tcW w:w="3090" w:type="dxa"/>
             <w:hideMark/>
           </w:tcPr>
@@ -8976,7 +8993,7 @@
           <w:p>
             <w:pPr>
               <w:jc w:val="center"/>
-              <w:cnfStyle w:val="000000100000"/>
+              <w:cnfStyle w:val="000000100000" w:firstRow="0" w:lastRow="0" w:firstColumn="0" w:lastColumn="0" w:oddVBand="0" w:evenVBand="0" w:oddHBand="1" w:evenHBand="0" w:firstRowFirstColumn="0" w:firstRowLastColumn="0" w:lastRowFirstColumn="0" w:lastRowLastColumn="0"/>
               <w:rPr>
                 <w:sz w:val="20"/>
               </w:rPr>
@@ -8997,7 +9014,7 @@
           <w:p>
             <w:pPr>
               <w:jc w:val="center"/>
-              <w:cnfStyle w:val="000000100000"/>
+              <w:cnfStyle w:val="000000100000" w:firstRow="0" w:lastRow="0" w:firstColumn="0" w:lastColumn="0" w:oddVBand="0" w:evenVBand="0" w:oddHBand="1" w:evenHBand="0" w:firstRowFirstColumn="0" w:firstRowLastColumn="0" w:lastRowFirstColumn="0" w:lastRowLastColumn="0"/>
               <w:rPr>
                 <w:sz w:val="20"/>
               </w:rPr>
@@ -9014,7 +9031,7 @@
       <w:tr>
         <w:tc>
           <w:tcPr>
-            <w:cnfStyle w:val="001000000000"/>
+            <w:cnfStyle w:val="001000000000" w:firstRow="0" w:lastRow="0" w:firstColumn="1" w:lastColumn="0" w:oddVBand="0" w:evenVBand="0" w:oddHBand="0" w:evenHBand="0" w:firstRowFirstColumn="0" w:firstRowLastColumn="0" w:lastRowFirstColumn="0" w:lastRowLastColumn="0"/>
             <w:tcW w:w="3090" w:type="dxa"/>
             <w:hideMark/>
           </w:tcPr>
@@ -9051,7 +9068,7 @@
           <w:p>
             <w:pPr>
               <w:jc w:val="center"/>
-              <w:cnfStyle w:val="000000000000"/>
+              <w:cnfStyle w:val="000000000000" w:firstRow="0" w:lastRow="0" w:firstColumn="0" w:lastColumn="0" w:oddVBand="0" w:evenVBand="0" w:oddHBand="0" w:evenHBand="0" w:firstRowFirstColumn="0" w:firstRowLastColumn="0" w:lastRowFirstColumn="0" w:lastRowLastColumn="0"/>
               <w:rPr>
                 <w:sz w:val="20"/>
               </w:rPr>
@@ -9072,7 +9089,7 @@
           <w:p>
             <w:pPr>
               <w:jc w:val="center"/>
-              <w:cnfStyle w:val="000000000000"/>
+              <w:cnfStyle w:val="000000000000" w:firstRow="0" w:lastRow="0" w:firstColumn="0" w:lastColumn="0" w:oddVBand="0" w:evenVBand="0" w:oddHBand="0" w:evenHBand="0" w:firstRowFirstColumn="0" w:firstRowLastColumn="0" w:lastRowFirstColumn="0" w:lastRowLastColumn="0"/>
               <w:rPr>
                 <w:sz w:val="20"/>
               </w:rPr>
@@ -9113,8 +9130,6 @@
           <w:color w:val="2E74B5" w:themeColor="accent1" w:themeShade="BF"/>
         </w:rPr>
       </w:pPr>
-      <w:bookmarkStart w:id="58" w:name="_GoBack"/>
-      <w:bookmarkEnd w:id="58"/>
       <w:r>
         <w:rPr>
           <w:color w:val="2E74B5" w:themeColor="accent1" w:themeShade="BF"/>
@@ -9928,7 +9943,7 @@
 </file>
 
 <file path=word/endnotes.xml><?xml version="1.0" encoding="utf-8"?>
-<w:endnotes xmlns:ve="http://schemas.openxmlformats.org/markup-compatibility/2006" xmlns:o="urn:schemas-microsoft-com:office:office" xmlns:r="http://schemas.openxmlformats.org/officeDocument/2006/relationships" xmlns:m="http://schemas.openxmlformats.org/officeDocument/2006/math" xmlns:v="urn:schemas-microsoft-com:vml" xmlns:wp="http://schemas.openxmlformats.org/drawingml/2006/wordprocessingDrawing" xmlns:w10="urn:schemas-microsoft-com:office:word" xmlns:w="http://schemas.openxmlformats.org/wordprocessingml/2006/main" xmlns:wne="http://schemas.microsoft.com/office/word/2006/wordml">
+<w:endnotes xmlns:wpc="http://schemas.microsoft.com/office/word/2010/wordprocessingCanvas" xmlns:mc="http://schemas.openxmlformats.org/markup-compatibility/2006" xmlns:o="urn:schemas-microsoft-com:office:office" xmlns:r="http://schemas.openxmlformats.org/officeDocument/2006/relationships" xmlns:m="http://schemas.openxmlformats.org/officeDocument/2006/math" xmlns:v="urn:schemas-microsoft-com:vml" xmlns:wp14="http://schemas.microsoft.com/office/word/2010/wordprocessingDrawing" xmlns:wp="http://schemas.openxmlformats.org/drawingml/2006/wordprocessingDrawing" xmlns:w10="urn:schemas-microsoft-com:office:word" xmlns:w="http://schemas.openxmlformats.org/wordprocessingml/2006/main" xmlns:w14="http://schemas.microsoft.com/office/word/2010/wordml" xmlns:w15="http://schemas.microsoft.com/office/word/2012/wordml" xmlns:wpg="http://schemas.microsoft.com/office/word/2010/wordprocessingGroup" xmlns:wpi="http://schemas.microsoft.com/office/word/2010/wordprocessingInk" xmlns:wne="http://schemas.microsoft.com/office/word/2006/wordml" xmlns:wps="http://schemas.microsoft.com/office/word/2010/wordprocessingShape" mc:Ignorable="w14 w15 wp14">
   <w:endnote w:type="separator" w:id="-1">
     <w:p>
       <w:pPr>
@@ -9953,7 +9968,7 @@
 </file>
 
 <file path=word/footer1.xml><?xml version="1.0" encoding="utf-8"?>
-<w:ftr xmlns:ve="http://schemas.openxmlformats.org/markup-compatibility/2006" xmlns:o="urn:schemas-microsoft-com:office:office" xmlns:r="http://schemas.openxmlformats.org/officeDocument/2006/relationships" xmlns:m="http://schemas.openxmlformats.org/officeDocument/2006/math" xmlns:v="urn:schemas-microsoft-com:vml" xmlns:wp="http://schemas.openxmlformats.org/drawingml/2006/wordprocessingDrawing" xmlns:w10="urn:schemas-microsoft-com:office:word" xmlns:w="http://schemas.openxmlformats.org/wordprocessingml/2006/main" xmlns:wne="http://schemas.microsoft.com/office/word/2006/wordml">
+<w:ftr xmlns:wpc="http://schemas.microsoft.com/office/word/2010/wordprocessingCanvas" xmlns:mc="http://schemas.openxmlformats.org/markup-compatibility/2006" xmlns:o="urn:schemas-microsoft-com:office:office" xmlns:r="http://schemas.openxmlformats.org/officeDocument/2006/relationships" xmlns:m="http://schemas.openxmlformats.org/officeDocument/2006/math" xmlns:v="urn:schemas-microsoft-com:vml" xmlns:wp14="http://schemas.microsoft.com/office/word/2010/wordprocessingDrawing" xmlns:wp="http://schemas.openxmlformats.org/drawingml/2006/wordprocessingDrawing" xmlns:w10="urn:schemas-microsoft-com:office:word" xmlns:w="http://schemas.openxmlformats.org/wordprocessingml/2006/main" xmlns:w14="http://schemas.microsoft.com/office/word/2010/wordml" xmlns:w15="http://schemas.microsoft.com/office/word/2012/wordml" xmlns:wpg="http://schemas.microsoft.com/office/word/2010/wordprocessingGroup" xmlns:wpi="http://schemas.microsoft.com/office/word/2010/wordprocessingInk" xmlns:wne="http://schemas.microsoft.com/office/word/2006/wordml" xmlns:wps="http://schemas.microsoft.com/office/word/2010/wordprocessingShape" mc:Ignorable="w14 w15 wp14">
   <w:sdt>
     <w:sdtPr>
       <w:id w:val="-1085539132"/>
@@ -9962,6 +9977,7 @@
         <w:docPartUnique/>
       </w:docPartObj>
     </w:sdtPr>
+    <w:sdtEndPr/>
     <w:sdtContent>
       <w:p>
         <w:pPr>
@@ -9998,7 +10014,7 @@
 </file>
 
 <file path=word/footnotes.xml><?xml version="1.0" encoding="utf-8"?>
-<w:footnotes xmlns:ve="http://schemas.openxmlformats.org/markup-compatibility/2006" xmlns:o="urn:schemas-microsoft-com:office:office" xmlns:r="http://schemas.openxmlformats.org/officeDocument/2006/relationships" xmlns:m="http://schemas.openxmlformats.org/officeDocument/2006/math" xmlns:v="urn:schemas-microsoft-com:vml" xmlns:wp="http://schemas.openxmlformats.org/drawingml/2006/wordprocessingDrawing" xmlns:w10="urn:schemas-microsoft-com:office:word" xmlns:w="http://schemas.openxmlformats.org/wordprocessingml/2006/main" xmlns:wne="http://schemas.microsoft.com/office/word/2006/wordml">
+<w:footnotes xmlns:wpc="http://schemas.microsoft.com/office/word/2010/wordprocessingCanvas" xmlns:mc="http://schemas.openxmlformats.org/markup-compatibility/2006" xmlns:o="urn:schemas-microsoft-com:office:office" xmlns:r="http://schemas.openxmlformats.org/officeDocument/2006/relationships" xmlns:m="http://schemas.openxmlformats.org/officeDocument/2006/math" xmlns:v="urn:schemas-microsoft-com:vml" xmlns:wp14="http://schemas.microsoft.com/office/word/2010/wordprocessingDrawing" xmlns:wp="http://schemas.openxmlformats.org/drawingml/2006/wordprocessingDrawing" xmlns:w10="urn:schemas-microsoft-com:office:word" xmlns:w="http://schemas.openxmlformats.org/wordprocessingml/2006/main" xmlns:w14="http://schemas.microsoft.com/office/word/2010/wordml" xmlns:w15="http://schemas.microsoft.com/office/word/2012/wordml" xmlns:wpg="http://schemas.microsoft.com/office/word/2010/wordprocessingGroup" xmlns:wpi="http://schemas.microsoft.com/office/word/2010/wordprocessingInk" xmlns:wne="http://schemas.microsoft.com/office/word/2006/wordml" xmlns:wps="http://schemas.microsoft.com/office/word/2010/wordprocessingShape" mc:Ignorable="w14 w15 wp14">
   <w:footnote w:type="separator" w:id="-1">
     <w:p>
       <w:pPr>
@@ -10023,7 +10039,7 @@
 </file>
 
 <file path=word/numbering.xml><?xml version="1.0" encoding="utf-8"?>
-<w:numbering xmlns:ve="http://schemas.openxmlformats.org/markup-compatibility/2006" xmlns:o="urn:schemas-microsoft-com:office:office" xmlns:r="http://schemas.openxmlformats.org/officeDocument/2006/relationships" xmlns:m="http://schemas.openxmlformats.org/officeDocument/2006/math" xmlns:v="urn:schemas-microsoft-com:vml" xmlns:wp="http://schemas.openxmlformats.org/drawingml/2006/wordprocessingDrawing" xmlns:w10="urn:schemas-microsoft-com:office:word" xmlns:w="http://schemas.openxmlformats.org/wordprocessingml/2006/main" xmlns:wne="http://schemas.microsoft.com/office/word/2006/wordml">
+<w:numbering xmlns:wpc="http://schemas.microsoft.com/office/word/2010/wordprocessingCanvas" xmlns:mc="http://schemas.openxmlformats.org/markup-compatibility/2006" xmlns:o="urn:schemas-microsoft-com:office:office" xmlns:r="http://schemas.openxmlformats.org/officeDocument/2006/relationships" xmlns:m="http://schemas.openxmlformats.org/officeDocument/2006/math" xmlns:v="urn:schemas-microsoft-com:vml" xmlns:wp14="http://schemas.microsoft.com/office/word/2010/wordprocessingDrawing" xmlns:wp="http://schemas.openxmlformats.org/drawingml/2006/wordprocessingDrawing" xmlns:w10="urn:schemas-microsoft-com:office:word" xmlns:w="http://schemas.openxmlformats.org/wordprocessingml/2006/main" xmlns:w14="http://schemas.microsoft.com/office/word/2010/wordml" xmlns:w15="http://schemas.microsoft.com/office/word/2012/wordml" xmlns:wpg="http://schemas.microsoft.com/office/word/2010/wordprocessingGroup" xmlns:wpi="http://schemas.microsoft.com/office/word/2010/wordprocessingInk" xmlns:wne="http://schemas.microsoft.com/office/word/2006/wordml" xmlns:wps="http://schemas.microsoft.com/office/word/2010/wordprocessingShape" mc:Ignorable="w14 w15 wp14">
   <w:abstractNum w:abstractNumId="0">
     <w:nsid w:val="06E53864"/>
     <w:multiLevelType w:val="multilevel"/>
@@ -11179,7 +11195,7 @@
 </file>
 
 <file path=word/styles.xml><?xml version="1.0" encoding="utf-8"?>
-<w:styles xmlns:r="http://schemas.openxmlformats.org/officeDocument/2006/relationships" xmlns:w="http://schemas.openxmlformats.org/wordprocessingml/2006/main">
+<w:styles xmlns:mc="http://schemas.openxmlformats.org/markup-compatibility/2006" xmlns:r="http://schemas.openxmlformats.org/officeDocument/2006/relationships" xmlns:w="http://schemas.openxmlformats.org/wordprocessingml/2006/main" xmlns:w14="http://schemas.microsoft.com/office/word/2010/wordml" xmlns:w15="http://schemas.microsoft.com/office/word/2012/wordml" mc:Ignorable="w14 w15">
   <w:docDefaults>
     <w:rPrDefault>
       <w:rPr>
@@ -11195,144 +11211,378 @@
       </w:pPr>
     </w:pPrDefault>
   </w:docDefaults>
-  <w:latentStyles w:defLockedState="0" w:defUIPriority="99" w:defSemiHidden="1" w:defUnhideWhenUsed="1" w:defQFormat="0" w:count="267">
-    <w:lsdException w:name="Normal" w:semiHidden="0" w:uiPriority="0" w:unhideWhenUsed="0" w:qFormat="1"/>
-    <w:lsdException w:name="heading 1" w:semiHidden="0" w:uiPriority="9" w:unhideWhenUsed="0" w:qFormat="1"/>
-    <w:lsdException w:name="heading 2" w:uiPriority="9" w:qFormat="1"/>
-    <w:lsdException w:name="heading 3" w:uiPriority="9" w:qFormat="1"/>
-    <w:lsdException w:name="heading 4" w:uiPriority="9" w:qFormat="1"/>
-    <w:lsdException w:name="heading 5" w:uiPriority="9" w:qFormat="1"/>
-    <w:lsdException w:name="heading 6" w:uiPriority="9" w:qFormat="1"/>
-    <w:lsdException w:name="heading 7" w:uiPriority="9" w:qFormat="1"/>
-    <w:lsdException w:name="heading 8" w:uiPriority="9" w:qFormat="1"/>
-    <w:lsdException w:name="heading 9" w:uiPriority="9" w:qFormat="1"/>
-    <w:lsdException w:name="toc 1" w:uiPriority="39"/>
-    <w:lsdException w:name="toc 2" w:uiPriority="39"/>
-    <w:lsdException w:name="toc 3" w:uiPriority="39"/>
-    <w:lsdException w:name="toc 4" w:uiPriority="39"/>
-    <w:lsdException w:name="toc 5" w:uiPriority="39"/>
-    <w:lsdException w:name="toc 6" w:uiPriority="39"/>
-    <w:lsdException w:name="toc 7" w:uiPriority="39"/>
-    <w:lsdException w:name="toc 8" w:uiPriority="39"/>
-    <w:lsdException w:name="toc 9" w:uiPriority="39"/>
-    <w:lsdException w:name="caption" w:uiPriority="35" w:qFormat="1"/>
-    <w:lsdException w:name="Title" w:semiHidden="0" w:uiPriority="10" w:unhideWhenUsed="0" w:qFormat="1"/>
-    <w:lsdException w:name="Default Paragraph Font" w:uiPriority="1"/>
-    <w:lsdException w:name="Subtitle" w:semiHidden="0" w:uiPriority="11" w:unhideWhenUsed="0" w:qFormat="1"/>
-    <w:lsdException w:name="Strong" w:semiHidden="0" w:uiPriority="22" w:unhideWhenUsed="0" w:qFormat="1"/>
-    <w:lsdException w:name="Emphasis" w:semiHidden="0" w:uiPriority="20" w:unhideWhenUsed="0" w:qFormat="1"/>
-    <w:lsdException w:name="Table Grid" w:semiHidden="0" w:uiPriority="39" w:unhideWhenUsed="0"/>
-    <w:lsdException w:name="Placeholder Text" w:unhideWhenUsed="0"/>
-    <w:lsdException w:name="No Spacing" w:semiHidden="0" w:uiPriority="1" w:unhideWhenUsed="0" w:qFormat="1"/>
-    <w:lsdException w:name="Light Shading" w:semiHidden="0" w:uiPriority="60" w:unhideWhenUsed="0"/>
-    <w:lsdException w:name="Light List" w:semiHidden="0" w:uiPriority="61" w:unhideWhenUsed="0"/>
-    <w:lsdException w:name="Light Grid" w:semiHidden="0" w:uiPriority="62" w:unhideWhenUsed="0"/>
-    <w:lsdException w:name="Medium Shading 1" w:semiHidden="0" w:uiPriority="63" w:unhideWhenUsed="0"/>
-    <w:lsdException w:name="Medium Shading 2" w:semiHidden="0" w:uiPriority="64" w:unhideWhenUsed="0"/>
-    <w:lsdException w:name="Medium List 1" w:semiHidden="0" w:uiPriority="65" w:unhideWhenUsed="0"/>
-    <w:lsdException w:name="Medium List 2" w:semiHidden="0" w:uiPriority="66" w:unhideWhenUsed="0"/>
-    <w:lsdException w:name="Medium Grid 1" w:semiHidden="0" w:uiPriority="67" w:unhideWhenUsed="0"/>
-    <w:lsdException w:name="Medium Grid 2" w:semiHidden="0" w:uiPriority="68" w:unhideWhenUsed="0"/>
-    <w:lsdException w:name="Medium Grid 3" w:semiHidden="0" w:uiPriority="69" w:unhideWhenUsed="0"/>
-    <w:lsdException w:name="Dark List" w:semiHidden="0" w:uiPriority="70" w:unhideWhenUsed="0"/>
-    <w:lsdException w:name="Colorful Shading" w:semiHidden="0" w:uiPriority="71" w:unhideWhenUsed="0"/>
-    <w:lsdException w:name="Colorful List" w:semiHidden="0" w:uiPriority="72" w:unhideWhenUsed="0"/>
-    <w:lsdException w:name="Colorful Grid" w:semiHidden="0" w:uiPriority="73" w:unhideWhenUsed="0"/>
-    <w:lsdException w:name="Light Shading Accent 1" w:semiHidden="0" w:uiPriority="60" w:unhideWhenUsed="0"/>
-    <w:lsdException w:name="Light List Accent 1" w:semiHidden="0" w:uiPriority="61" w:unhideWhenUsed="0"/>
-    <w:lsdException w:name="Light Grid Accent 1" w:semiHidden="0" w:uiPriority="62" w:unhideWhenUsed="0"/>
-    <w:lsdException w:name="Medium Shading 1 Accent 1" w:semiHidden="0" w:uiPriority="63" w:unhideWhenUsed="0"/>
-    <w:lsdException w:name="Medium Shading 2 Accent 1" w:semiHidden="0" w:uiPriority="64" w:unhideWhenUsed="0"/>
-    <w:lsdException w:name="Medium List 1 Accent 1" w:semiHidden="0" w:uiPriority="65" w:unhideWhenUsed="0"/>
-    <w:lsdException w:name="Revision" w:unhideWhenUsed="0"/>
-    <w:lsdException w:name="List Paragraph" w:semiHidden="0" w:uiPriority="34" w:unhideWhenUsed="0" w:qFormat="1"/>
-    <w:lsdException w:name="Quote" w:semiHidden="0" w:uiPriority="29" w:unhideWhenUsed="0" w:qFormat="1"/>
-    <w:lsdException w:name="Intense Quote" w:semiHidden="0" w:uiPriority="30" w:unhideWhenUsed="0" w:qFormat="1"/>
-    <w:lsdException w:name="Medium List 2 Accent 1" w:semiHidden="0" w:uiPriority="66" w:unhideWhenUsed="0"/>
-    <w:lsdException w:name="Medium Grid 1 Accent 1" w:semiHidden="0" w:uiPriority="67" w:unhideWhenUsed="0"/>
-    <w:lsdException w:name="Medium Grid 2 Accent 1" w:semiHidden="0" w:uiPriority="68" w:unhideWhenUsed="0"/>
-    <w:lsdException w:name="Medium Grid 3 Accent 1" w:semiHidden="0" w:uiPriority="69" w:unhideWhenUsed="0"/>
-    <w:lsdException w:name="Dark List Accent 1" w:semiHidden="0" w:uiPriority="70" w:unhideWhenUsed="0"/>
-    <w:lsdException w:name="Colorful Shading Accent 1" w:semiHidden="0" w:uiPriority="71" w:unhideWhenUsed="0"/>
-    <w:lsdException w:name="Colorful List Accent 1" w:semiHidden="0" w:uiPriority="72" w:unhideWhenUsed="0"/>
-    <w:lsdException w:name="Colorful Grid Accent 1" w:semiHidden="0" w:uiPriority="73" w:unhideWhenUsed="0"/>
-    <w:lsdException w:name="Light Shading Accent 2" w:semiHidden="0" w:uiPriority="60" w:unhideWhenUsed="0"/>
-    <w:lsdException w:name="Light List Accent 2" w:semiHidden="0" w:uiPriority="61" w:unhideWhenUsed="0"/>
-    <w:lsdException w:name="Light Grid Accent 2" w:semiHidden="0" w:uiPriority="62" w:unhideWhenUsed="0"/>
-    <w:lsdException w:name="Medium Shading 1 Accent 2" w:semiHidden="0" w:uiPriority="63" w:unhideWhenUsed="0"/>
-    <w:lsdException w:name="Medium Shading 2 Accent 2" w:semiHidden="0" w:uiPriority="64" w:unhideWhenUsed="0"/>
-    <w:lsdException w:name="Medium List 1 Accent 2" w:semiHidden="0" w:uiPriority="65" w:unhideWhenUsed="0"/>
-    <w:lsdException w:name="Medium List 2 Accent 2" w:semiHidden="0" w:uiPriority="66" w:unhideWhenUsed="0"/>
-    <w:lsdException w:name="Medium Grid 1 Accent 2" w:semiHidden="0" w:uiPriority="67" w:unhideWhenUsed="0"/>
-    <w:lsdException w:name="Medium Grid 2 Accent 2" w:semiHidden="0" w:uiPriority="68" w:unhideWhenUsed="0"/>
-    <w:lsdException w:name="Medium Grid 3 Accent 2" w:semiHidden="0" w:uiPriority="69" w:unhideWhenUsed="0"/>
-    <w:lsdException w:name="Dark List Accent 2" w:semiHidden="0" w:uiPriority="70" w:unhideWhenUsed="0"/>
-    <w:lsdException w:name="Colorful Shading Accent 2" w:semiHidden="0" w:uiPriority="71" w:unhideWhenUsed="0"/>
-    <w:lsdException w:name="Colorful List Accent 2" w:semiHidden="0" w:uiPriority="72" w:unhideWhenUsed="0"/>
-    <w:lsdException w:name="Colorful Grid Accent 2" w:semiHidden="0" w:uiPriority="73" w:unhideWhenUsed="0"/>
-    <w:lsdException w:name="Light Shading Accent 3" w:semiHidden="0" w:uiPriority="60" w:unhideWhenUsed="0"/>
-    <w:lsdException w:name="Light List Accent 3" w:semiHidden="0" w:uiPriority="61" w:unhideWhenUsed="0"/>
-    <w:lsdException w:name="Light Grid Accent 3" w:semiHidden="0" w:uiPriority="62" w:unhideWhenUsed="0"/>
-    <w:lsdException w:name="Medium Shading 1 Accent 3" w:semiHidden="0" w:uiPriority="63" w:unhideWhenUsed="0"/>
-    <w:lsdException w:name="Medium Shading 2 Accent 3" w:semiHidden="0" w:uiPriority="64" w:unhideWhenUsed="0"/>
-    <w:lsdException w:name="Medium List 1 Accent 3" w:semiHidden="0" w:uiPriority="65" w:unhideWhenUsed="0"/>
-    <w:lsdException w:name="Medium List 2 Accent 3" w:semiHidden="0" w:uiPriority="66" w:unhideWhenUsed="0"/>
-    <w:lsdException w:name="Medium Grid 1 Accent 3" w:semiHidden="0" w:uiPriority="67" w:unhideWhenUsed="0"/>
-    <w:lsdException w:name="Medium Grid 2 Accent 3" w:semiHidden="0" w:uiPriority="68" w:unhideWhenUsed="0"/>
-    <w:lsdException w:name="Medium Grid 3 Accent 3" w:semiHidden="0" w:uiPriority="69" w:unhideWhenUsed="0"/>
-    <w:lsdException w:name="Dark List Accent 3" w:semiHidden="0" w:uiPriority="70" w:unhideWhenUsed="0"/>
-    <w:lsdException w:name="Colorful Shading Accent 3" w:semiHidden="0" w:uiPriority="71" w:unhideWhenUsed="0"/>
-    <w:lsdException w:name="Colorful List Accent 3" w:semiHidden="0" w:uiPriority="72" w:unhideWhenUsed="0"/>
-    <w:lsdException w:name="Colorful Grid Accent 3" w:semiHidden="0" w:uiPriority="73" w:unhideWhenUsed="0"/>
-    <w:lsdException w:name="Light Shading Accent 4" w:semiHidden="0" w:uiPriority="60" w:unhideWhenUsed="0"/>
-    <w:lsdException w:name="Light List Accent 4" w:semiHidden="0" w:uiPriority="61" w:unhideWhenUsed="0"/>
-    <w:lsdException w:name="Light Grid Accent 4" w:semiHidden="0" w:uiPriority="62" w:unhideWhenUsed="0"/>
-    <w:lsdException w:name="Medium Shading 1 Accent 4" w:semiHidden="0" w:uiPriority="63" w:unhideWhenUsed="0"/>
-    <w:lsdException w:name="Medium Shading 2 Accent 4" w:semiHidden="0" w:uiPriority="64" w:unhideWhenUsed="0"/>
-    <w:lsdException w:name="Medium List 1 Accent 4" w:semiHidden="0" w:uiPriority="65" w:unhideWhenUsed="0"/>
-    <w:lsdException w:name="Medium List 2 Accent 4" w:semiHidden="0" w:uiPriority="66" w:unhideWhenUsed="0"/>
-    <w:lsdException w:name="Medium Grid 1 Accent 4" w:semiHidden="0" w:uiPriority="67" w:unhideWhenUsed="0"/>
-    <w:lsdException w:name="Medium Grid 2 Accent 4" w:semiHidden="0" w:uiPriority="68" w:unhideWhenUsed="0"/>
-    <w:lsdException w:name="Medium Grid 3 Accent 4" w:semiHidden="0" w:uiPriority="69" w:unhideWhenUsed="0"/>
-    <w:lsdException w:name="Dark List Accent 4" w:semiHidden="0" w:uiPriority="70" w:unhideWhenUsed="0"/>
-    <w:lsdException w:name="Colorful Shading Accent 4" w:semiHidden="0" w:uiPriority="71" w:unhideWhenUsed="0"/>
-    <w:lsdException w:name="Colorful List Accent 4" w:semiHidden="0" w:uiPriority="72" w:unhideWhenUsed="0"/>
-    <w:lsdException w:name="Colorful Grid Accent 4" w:semiHidden="0" w:uiPriority="73" w:unhideWhenUsed="0"/>
-    <w:lsdException w:name="Light Shading Accent 5" w:semiHidden="0" w:uiPriority="60" w:unhideWhenUsed="0"/>
-    <w:lsdException w:name="Light List Accent 5" w:semiHidden="0" w:uiPriority="61" w:unhideWhenUsed="0"/>
-    <w:lsdException w:name="Light Grid Accent 5" w:semiHidden="0" w:uiPriority="62" w:unhideWhenUsed="0"/>
-    <w:lsdException w:name="Medium Shading 1 Accent 5" w:semiHidden="0" w:uiPriority="63" w:unhideWhenUsed="0"/>
-    <w:lsdException w:name="Medium Shading 2 Accent 5" w:semiHidden="0" w:uiPriority="64" w:unhideWhenUsed="0"/>
-    <w:lsdException w:name="Medium List 1 Accent 5" w:semiHidden="0" w:uiPriority="65" w:unhideWhenUsed="0"/>
-    <w:lsdException w:name="Medium List 2 Accent 5" w:semiHidden="0" w:uiPriority="66" w:unhideWhenUsed="0"/>
-    <w:lsdException w:name="Medium Grid 1 Accent 5" w:semiHidden="0" w:uiPriority="67" w:unhideWhenUsed="0"/>
-    <w:lsdException w:name="Medium Grid 2 Accent 5" w:semiHidden="0" w:uiPriority="68" w:unhideWhenUsed="0"/>
-    <w:lsdException w:name="Medium Grid 3 Accent 5" w:semiHidden="0" w:uiPriority="69" w:unhideWhenUsed="0"/>
-    <w:lsdException w:name="Dark List Accent 5" w:semiHidden="0" w:uiPriority="70" w:unhideWhenUsed="0"/>
-    <w:lsdException w:name="Colorful Shading Accent 5" w:semiHidden="0" w:uiPriority="71" w:unhideWhenUsed="0"/>
-    <w:lsdException w:name="Colorful List Accent 5" w:semiHidden="0" w:uiPriority="72" w:unhideWhenUsed="0"/>
-    <w:lsdException w:name="Colorful Grid Accent 5" w:semiHidden="0" w:uiPriority="73" w:unhideWhenUsed="0"/>
-    <w:lsdException w:name="Light Shading Accent 6" w:semiHidden="0" w:uiPriority="60" w:unhideWhenUsed="0"/>
-    <w:lsdException w:name="Light List Accent 6" w:semiHidden="0" w:uiPriority="61" w:unhideWhenUsed="0"/>
-    <w:lsdException w:name="Light Grid Accent 6" w:semiHidden="0" w:uiPriority="62" w:unhideWhenUsed="0"/>
-    <w:lsdException w:name="Medium Shading 1 Accent 6" w:semiHidden="0" w:uiPriority="63" w:unhideWhenUsed="0"/>
-    <w:lsdException w:name="Medium Shading 2 Accent 6" w:semiHidden="0" w:uiPriority="64" w:unhideWhenUsed="0"/>
-    <w:lsdException w:name="Medium List 1 Accent 6" w:semiHidden="0" w:uiPriority="65" w:unhideWhenUsed="0"/>
-    <w:lsdException w:name="Medium List 2 Accent 6" w:semiHidden="0" w:uiPriority="66" w:unhideWhenUsed="0"/>
-    <w:lsdException w:name="Medium Grid 1 Accent 6" w:semiHidden="0" w:uiPriority="67" w:unhideWhenUsed="0"/>
-    <w:lsdException w:name="Medium Grid 2 Accent 6" w:semiHidden="0" w:uiPriority="68" w:unhideWhenUsed="0"/>
-    <w:lsdException w:name="Medium Grid 3 Accent 6" w:semiHidden="0" w:uiPriority="69" w:unhideWhenUsed="0"/>
-    <w:lsdException w:name="Dark List Accent 6" w:semiHidden="0" w:uiPriority="70" w:unhideWhenUsed="0"/>
-    <w:lsdException w:name="Colorful Shading Accent 6" w:semiHidden="0" w:uiPriority="71" w:unhideWhenUsed="0"/>
-    <w:lsdException w:name="Colorful List Accent 6" w:semiHidden="0" w:uiPriority="72" w:unhideWhenUsed="0"/>
-    <w:lsdException w:name="Colorful Grid Accent 6" w:semiHidden="0" w:uiPriority="73" w:unhideWhenUsed="0"/>
-    <w:lsdException w:name="Subtle Emphasis" w:semiHidden="0" w:uiPriority="19" w:unhideWhenUsed="0" w:qFormat="1"/>
-    <w:lsdException w:name="Intense Emphasis" w:semiHidden="0" w:uiPriority="21" w:unhideWhenUsed="0" w:qFormat="1"/>
-    <w:lsdException w:name="Subtle Reference" w:semiHidden="0" w:uiPriority="31" w:unhideWhenUsed="0" w:qFormat="1"/>
-    <w:lsdException w:name="Intense Reference" w:semiHidden="0" w:uiPriority="32" w:unhideWhenUsed="0" w:qFormat="1"/>
-    <w:lsdException w:name="Book Title" w:semiHidden="0" w:uiPriority="33" w:unhideWhenUsed="0" w:qFormat="1"/>
-    <w:lsdException w:name="Bibliography" w:uiPriority="37"/>
-    <w:lsdException w:name="TOC Heading" w:uiPriority="39" w:qFormat="1"/>
+  <w:latentStyles w:defLockedState="0" w:defUIPriority="99" w:defSemiHidden="0" w:defUnhideWhenUsed="0" w:defQFormat="0" w:count="371">
+    <w:lsdException w:name="Normal" w:uiPriority="0" w:qFormat="1"/>
+    <w:lsdException w:name="heading 1" w:uiPriority="9" w:qFormat="1"/>
+    <w:lsdException w:name="heading 2" w:semiHidden="1" w:uiPriority="9" w:unhideWhenUsed="1" w:qFormat="1"/>
+    <w:lsdException w:name="heading 3" w:semiHidden="1" w:uiPriority="9" w:unhideWhenUsed="1" w:qFormat="1"/>
+    <w:lsdException w:name="heading 4" w:semiHidden="1" w:uiPriority="9" w:unhideWhenUsed="1" w:qFormat="1"/>
+    <w:lsdException w:name="heading 5" w:semiHidden="1" w:uiPriority="9" w:unhideWhenUsed="1" w:qFormat="1"/>
+    <w:lsdException w:name="heading 6" w:semiHidden="1" w:uiPriority="9" w:unhideWhenUsed="1" w:qFormat="1"/>
+    <w:lsdException w:name="heading 7" w:semiHidden="1" w:uiPriority="9" w:unhideWhenUsed="1" w:qFormat="1"/>
+    <w:lsdException w:name="heading 8" w:semiHidden="1" w:uiPriority="9" w:unhideWhenUsed="1" w:qFormat="1"/>
+    <w:lsdException w:name="heading 9" w:semiHidden="1" w:uiPriority="9" w:unhideWhenUsed="1" w:qFormat="1"/>
+    <w:lsdException w:name="index 1" w:semiHidden="1" w:unhideWhenUsed="1"/>
+    <w:lsdException w:name="index 2" w:semiHidden="1" w:unhideWhenUsed="1"/>
+    <w:lsdException w:name="index 3" w:semiHidden="1" w:unhideWhenUsed="1"/>
+    <w:lsdException w:name="index 4" w:semiHidden="1" w:unhideWhenUsed="1"/>
+    <w:lsdException w:name="index 5" w:semiHidden="1" w:unhideWhenUsed="1"/>
+    <w:lsdException w:name="index 6" w:semiHidden="1" w:unhideWhenUsed="1"/>
+    <w:lsdException w:name="index 7" w:semiHidden="1" w:unhideWhenUsed="1"/>
+    <w:lsdException w:name="index 8" w:semiHidden="1" w:unhideWhenUsed="1"/>
+    <w:lsdException w:name="index 9" w:semiHidden="1" w:unhideWhenUsed="1"/>
+    <w:lsdException w:name="toc 1" w:semiHidden="1" w:uiPriority="39" w:unhideWhenUsed="1"/>
+    <w:lsdException w:name="toc 2" w:semiHidden="1" w:uiPriority="39" w:unhideWhenUsed="1"/>
+    <w:lsdException w:name="toc 3" w:semiHidden="1" w:uiPriority="39" w:unhideWhenUsed="1"/>
+    <w:lsdException w:name="toc 4" w:semiHidden="1" w:uiPriority="39" w:unhideWhenUsed="1"/>
+    <w:lsdException w:name="toc 5" w:semiHidden="1" w:uiPriority="39" w:unhideWhenUsed="1"/>
+    <w:lsdException w:name="toc 6" w:semiHidden="1" w:uiPriority="39" w:unhideWhenUsed="1"/>
+    <w:lsdException w:name="toc 7" w:semiHidden="1" w:uiPriority="39" w:unhideWhenUsed="1"/>
+    <w:lsdException w:name="toc 8" w:semiHidden="1" w:uiPriority="39" w:unhideWhenUsed="1"/>
+    <w:lsdException w:name="toc 9" w:semiHidden="1" w:uiPriority="39" w:unhideWhenUsed="1"/>
+    <w:lsdException w:name="Normal Indent" w:semiHidden="1" w:unhideWhenUsed="1"/>
+    <w:lsdException w:name="footnote text" w:semiHidden="1" w:unhideWhenUsed="1"/>
+    <w:lsdException w:name="annotation text" w:semiHidden="1" w:unhideWhenUsed="1"/>
+    <w:lsdException w:name="header" w:semiHidden="1" w:unhideWhenUsed="1"/>
+    <w:lsdException w:name="footer" w:semiHidden="1" w:unhideWhenUsed="1"/>
+    <w:lsdException w:name="index heading" w:semiHidden="1" w:unhideWhenUsed="1"/>
+    <w:lsdException w:name="caption" w:semiHidden="1" w:uiPriority="35" w:unhideWhenUsed="1" w:qFormat="1"/>
+    <w:lsdException w:name="table of figures" w:semiHidden="1" w:unhideWhenUsed="1"/>
+    <w:lsdException w:name="envelope address" w:semiHidden="1" w:unhideWhenUsed="1"/>
+    <w:lsdException w:name="envelope return" w:semiHidden="1" w:unhideWhenUsed="1"/>
+    <w:lsdException w:name="footnote reference" w:semiHidden="1" w:unhideWhenUsed="1"/>
+    <w:lsdException w:name="annotation reference" w:semiHidden="1" w:unhideWhenUsed="1"/>
+    <w:lsdException w:name="line number" w:semiHidden="1" w:unhideWhenUsed="1"/>
+    <w:lsdException w:name="page number" w:semiHidden="1" w:unhideWhenUsed="1"/>
+    <w:lsdException w:name="endnote reference" w:semiHidden="1" w:unhideWhenUsed="1"/>
+    <w:lsdException w:name="endnote text" w:semiHidden="1" w:unhideWhenUsed="1"/>
+    <w:lsdException w:name="table of authorities" w:semiHidden="1" w:unhideWhenUsed="1"/>
+    <w:lsdException w:name="macro" w:semiHidden="1" w:unhideWhenUsed="1"/>
+    <w:lsdException w:name="toa heading" w:semiHidden="1" w:unhideWhenUsed="1"/>
+    <w:lsdException w:name="List" w:semiHidden="1" w:unhideWhenUsed="1"/>
+    <w:lsdException w:name="List Bullet" w:semiHidden="1" w:unhideWhenUsed="1"/>
+    <w:lsdException w:name="List Number" w:semiHidden="1" w:unhideWhenUsed="1"/>
+    <w:lsdException w:name="List 2" w:semiHidden="1" w:unhideWhenUsed="1"/>
+    <w:lsdException w:name="List 3" w:semiHidden="1" w:unhideWhenUsed="1"/>
+    <w:lsdException w:name="List 4" w:semiHidden="1" w:unhideWhenUsed="1"/>
+    <w:lsdException w:name="List 5" w:semiHidden="1" w:unhideWhenUsed="1"/>
+    <w:lsdException w:name="List Bullet 2" w:semiHidden="1" w:unhideWhenUsed="1"/>
+    <w:lsdException w:name="List Bullet 3" w:semiHidden="1" w:unhideWhenUsed="1"/>
+    <w:lsdException w:name="List Bullet 4" w:semiHidden="1" w:unhideWhenUsed="1"/>
+    <w:lsdException w:name="List Bullet 5" w:semiHidden="1" w:unhideWhenUsed="1"/>
+    <w:lsdException w:name="List Number 2" w:semiHidden="1" w:unhideWhenUsed="1"/>
+    <w:lsdException w:name="List Number 3" w:semiHidden="1" w:unhideWhenUsed="1"/>
+    <w:lsdException w:name="List Number 4" w:semiHidden="1" w:unhideWhenUsed="1"/>
+    <w:lsdException w:name="List Number 5" w:semiHidden="1" w:unhideWhenUsed="1"/>
+    <w:lsdException w:name="Title" w:uiPriority="10" w:qFormat="1"/>
+    <w:lsdException w:name="Closing" w:semiHidden="1" w:unhideWhenUsed="1"/>
+    <w:lsdException w:name="Signature" w:semiHidden="1" w:unhideWhenUsed="1"/>
+    <w:lsdException w:name="Default Paragraph Font" w:semiHidden="1" w:uiPriority="1" w:unhideWhenUsed="1"/>
+    <w:lsdException w:name="Body Text" w:semiHidden="1" w:unhideWhenUsed="1"/>
+    <w:lsdException w:name="Body Text Indent" w:semiHidden="1" w:unhideWhenUsed="1"/>
+    <w:lsdException w:name="List Continue" w:semiHidden="1" w:unhideWhenUsed="1"/>
+    <w:lsdException w:name="List Continue 2" w:semiHidden="1" w:unhideWhenUsed="1"/>
+    <w:lsdException w:name="List Continue 3" w:semiHidden="1" w:unhideWhenUsed="1"/>
+    <w:lsdException w:name="List Continue 4" w:semiHidden="1" w:unhideWhenUsed="1"/>
+    <w:lsdException w:name="List Continue 5" w:semiHidden="1" w:unhideWhenUsed="1"/>
+    <w:lsdException w:name="Message Header" w:semiHidden="1" w:unhideWhenUsed="1"/>
+    <w:lsdException w:name="Subtitle" w:uiPriority="11" w:qFormat="1"/>
+    <w:lsdException w:name="Salutation" w:semiHidden="1" w:unhideWhenUsed="1"/>
+    <w:lsdException w:name="Date" w:semiHidden="1" w:unhideWhenUsed="1"/>
+    <w:lsdException w:name="Body Text First Indent" w:semiHidden="1" w:unhideWhenUsed="1"/>
+    <w:lsdException w:name="Body Text First Indent 2" w:semiHidden="1" w:unhideWhenUsed="1"/>
+    <w:lsdException w:name="Note Heading" w:semiHidden="1" w:unhideWhenUsed="1"/>
+    <w:lsdException w:name="Body Text 2" w:semiHidden="1" w:unhideWhenUsed="1"/>
+    <w:lsdException w:name="Body Text 3" w:semiHidden="1" w:unhideWhenUsed="1"/>
+    <w:lsdException w:name="Body Text Indent 2" w:semiHidden="1" w:unhideWhenUsed="1"/>
+    <w:lsdException w:name="Body Text Indent 3" w:semiHidden="1" w:unhideWhenUsed="1"/>
+    <w:lsdException w:name="Block Text" w:semiHidden="1" w:unhideWhenUsed="1"/>
+    <w:lsdException w:name="Hyperlink" w:semiHidden="1" w:unhideWhenUsed="1"/>
+    <w:lsdException w:name="FollowedHyperlink" w:semiHidden="1" w:unhideWhenUsed="1"/>
+    <w:lsdException w:name="Strong" w:uiPriority="22" w:qFormat="1"/>
+    <w:lsdException w:name="Emphasis" w:uiPriority="20" w:qFormat="1"/>
+    <w:lsdException w:name="Document Map" w:semiHidden="1" w:unhideWhenUsed="1"/>
+    <w:lsdException w:name="Plain Text" w:semiHidden="1" w:unhideWhenUsed="1"/>
+    <w:lsdException w:name="E-mail Signature" w:semiHidden="1" w:unhideWhenUsed="1"/>
+    <w:lsdException w:name="HTML Top of Form" w:semiHidden="1" w:unhideWhenUsed="1"/>
+    <w:lsdException w:name="HTML Bottom of Form" w:semiHidden="1" w:unhideWhenUsed="1"/>
+    <w:lsdException w:name="Normal (Web)" w:semiHidden="1" w:unhideWhenUsed="1"/>
+    <w:lsdException w:name="HTML Acronym" w:semiHidden="1" w:unhideWhenUsed="1"/>
+    <w:lsdException w:name="HTML Address" w:semiHidden="1" w:unhideWhenUsed="1"/>
+    <w:lsdException w:name="HTML Cite" w:semiHidden="1" w:unhideWhenUsed="1"/>
+    <w:lsdException w:name="HTML Code" w:semiHidden="1" w:unhideWhenUsed="1"/>
+    <w:lsdException w:name="HTML Definition" w:semiHidden="1" w:unhideWhenUsed="1"/>
+    <w:lsdException w:name="HTML Keyboard" w:semiHidden="1" w:unhideWhenUsed="1"/>
+    <w:lsdException w:name="HTML Preformatted" w:semiHidden="1" w:unhideWhenUsed="1"/>
+    <w:lsdException w:name="HTML Sample" w:semiHidden="1" w:unhideWhenUsed="1"/>
+    <w:lsdException w:name="HTML Typewriter" w:semiHidden="1" w:unhideWhenUsed="1"/>
+    <w:lsdException w:name="HTML Variable" w:semiHidden="1" w:unhideWhenUsed="1"/>
+    <w:lsdException w:name="Normal Table" w:semiHidden="1" w:unhideWhenUsed="1"/>
+    <w:lsdException w:name="annotation subject" w:semiHidden="1" w:unhideWhenUsed="1"/>
+    <w:lsdException w:name="No List" w:semiHidden="1" w:unhideWhenUsed="1"/>
+    <w:lsdException w:name="Outline List 1" w:semiHidden="1" w:unhideWhenUsed="1"/>
+    <w:lsdException w:name="Outline List 2" w:semiHidden="1" w:unhideWhenUsed="1"/>
+    <w:lsdException w:name="Outline List 3" w:semiHidden="1" w:unhideWhenUsed="1"/>
+    <w:lsdException w:name="Table Simple 1" w:semiHidden="1" w:unhideWhenUsed="1"/>
+    <w:lsdException w:name="Table Simple 2" w:semiHidden="1" w:unhideWhenUsed="1"/>
+    <w:lsdException w:name="Table Simple 3" w:semiHidden="1" w:unhideWhenUsed="1"/>
+    <w:lsdException w:name="Table Classic 1" w:semiHidden="1" w:unhideWhenUsed="1"/>
+    <w:lsdException w:name="Table Classic 2" w:semiHidden="1" w:unhideWhenUsed="1"/>
+    <w:lsdException w:name="Table Classic 3" w:semiHidden="1" w:unhideWhenUsed="1"/>
+    <w:lsdException w:name="Table Classic 4" w:semiHidden="1" w:unhideWhenUsed="1"/>
+    <w:lsdException w:name="Table Colorful 1" w:semiHidden="1" w:unhideWhenUsed="1"/>
+    <w:lsdException w:name="Table Colorful 2" w:semiHidden="1" w:unhideWhenUsed="1"/>
+    <w:lsdException w:name="Table Colorful 3" w:semiHidden="1" w:unhideWhenUsed="1"/>
+    <w:lsdException w:name="Table Columns 1" w:semiHidden="1" w:unhideWhenUsed="1"/>
+    <w:lsdException w:name="Table Columns 2" w:semiHidden="1" w:unhideWhenUsed="1"/>
+    <w:lsdException w:name="Table Columns 3" w:semiHidden="1" w:unhideWhenUsed="1"/>
+    <w:lsdException w:name="Table Columns 4" w:semiHidden="1" w:unhideWhenUsed="1"/>
+    <w:lsdException w:name="Table Columns 5" w:semiHidden="1" w:unhideWhenUsed="1"/>
+    <w:lsdException w:name="Table Grid 1" w:semiHidden="1" w:unhideWhenUsed="1"/>
+    <w:lsdException w:name="Table Grid 2" w:semiHidden="1" w:unhideWhenUsed="1"/>
+    <w:lsdException w:name="Table Grid 3" w:semiHidden="1" w:unhideWhenUsed="1"/>
+    <w:lsdException w:name="Table Grid 4" w:semiHidden="1" w:unhideWhenUsed="1"/>
+    <w:lsdException w:name="Table Grid 5" w:semiHidden="1" w:unhideWhenUsed="1"/>
+    <w:lsdException w:name="Table Grid 6" w:semiHidden="1" w:unhideWhenUsed="1"/>
+    <w:lsdException w:name="Table Grid 7" w:semiHidden="1" w:unhideWhenUsed="1"/>
+    <w:lsdException w:name="Table Grid 8" w:semiHidden="1" w:unhideWhenUsed="1"/>
+    <w:lsdException w:name="Table List 1" w:semiHidden="1" w:unhideWhenUsed="1"/>
+    <w:lsdException w:name="Table List 2" w:semiHidden="1" w:unhideWhenUsed="1"/>
+    <w:lsdException w:name="Table List 3" w:semiHidden="1" w:unhideWhenUsed="1"/>
+    <w:lsdException w:name="Table List 4" w:semiHidden="1" w:unhideWhenUsed="1"/>
+    <w:lsdException w:name="Table List 5" w:semiHidden="1" w:unhideWhenUsed="1"/>
+    <w:lsdException w:name="Table List 6" w:semiHidden="1" w:unhideWhenUsed="1"/>
+    <w:lsdException w:name="Table List 7" w:semiHidden="1" w:unhideWhenUsed="1"/>
+    <w:lsdException w:name="Table List 8" w:semiHidden="1" w:unhideWhenUsed="1"/>
+    <w:lsdException w:name="Table 3D effects 1" w:semiHidden="1" w:unhideWhenUsed="1"/>
+    <w:lsdException w:name="Table 3D effects 2" w:semiHidden="1" w:unhideWhenUsed="1"/>
+    <w:lsdException w:name="Table 3D effects 3" w:semiHidden="1" w:unhideWhenUsed="1"/>
+    <w:lsdException w:name="Table Contemporary" w:semiHidden="1" w:unhideWhenUsed="1"/>
+    <w:lsdException w:name="Table Elegant" w:semiHidden="1" w:unhideWhenUsed="1"/>
+    <w:lsdException w:name="Table Professional" w:semiHidden="1" w:unhideWhenUsed="1"/>
+    <w:lsdException w:name="Table Subtle 1" w:semiHidden="1" w:unhideWhenUsed="1"/>
+    <w:lsdException w:name="Table Subtle 2" w:semiHidden="1" w:unhideWhenUsed="1"/>
+    <w:lsdException w:name="Table Web 1" w:semiHidden="1" w:unhideWhenUsed="1"/>
+    <w:lsdException w:name="Table Web 2" w:semiHidden="1" w:unhideWhenUsed="1"/>
+    <w:lsdException w:name="Table Web 3" w:semiHidden="1" w:unhideWhenUsed="1"/>
+    <w:lsdException w:name="Balloon Text" w:semiHidden="1" w:unhideWhenUsed="1"/>
+    <w:lsdException w:name="Table Grid" w:uiPriority="39"/>
+    <w:lsdException w:name="Table Theme" w:semiHidden="1" w:unhideWhenUsed="1"/>
+    <w:lsdException w:name="Placeholder Text" w:semiHidden="1"/>
+    <w:lsdException w:name="No Spacing" w:uiPriority="1" w:qFormat="1"/>
+    <w:lsdException w:name="Light Shading" w:uiPriority="60"/>
+    <w:lsdException w:name="Light List" w:uiPriority="61"/>
+    <w:lsdException w:name="Light Grid" w:uiPriority="62"/>
+    <w:lsdException w:name="Medium Shading 1" w:uiPriority="63"/>
+    <w:lsdException w:name="Medium Shading 2" w:uiPriority="64"/>
+    <w:lsdException w:name="Medium List 1" w:uiPriority="65"/>
+    <w:lsdException w:name="Medium List 2" w:uiPriority="66"/>
+    <w:lsdException w:name="Medium Grid 1" w:uiPriority="67"/>
+    <w:lsdException w:name="Medium Grid 2" w:uiPriority="68"/>
+    <w:lsdException w:name="Medium Grid 3" w:uiPriority="69"/>
+    <w:lsdException w:name="Dark List" w:uiPriority="70"/>
+    <w:lsdException w:name="Colorful Shading" w:uiPriority="71"/>
+    <w:lsdException w:name="Colorful List" w:uiPriority="72"/>
+    <w:lsdException w:name="Colorful Grid" w:uiPriority="73"/>
+    <w:lsdException w:name="Light Shading Accent 1" w:uiPriority="60"/>
+    <w:lsdException w:name="Light List Accent 1" w:uiPriority="61"/>
+    <w:lsdException w:name="Light Grid Accent 1" w:uiPriority="62"/>
+    <w:lsdException w:name="Medium Shading 1 Accent 1" w:uiPriority="63"/>
+    <w:lsdException w:name="Medium Shading 2 Accent 1" w:uiPriority="64"/>
+    <w:lsdException w:name="Medium List 1 Accent 1" w:uiPriority="65"/>
+    <w:lsdException w:name="Revision" w:semiHidden="1"/>
+    <w:lsdException w:name="List Paragraph" w:uiPriority="34" w:qFormat="1"/>
+    <w:lsdException w:name="Quote" w:uiPriority="29" w:qFormat="1"/>
+    <w:lsdException w:name="Intense Quote" w:uiPriority="30" w:qFormat="1"/>
+    <w:lsdException w:name="Medium List 2 Accent 1" w:uiPriority="66"/>
+    <w:lsdException w:name="Medium Grid 1 Accent 1" w:uiPriority="67"/>
+    <w:lsdException w:name="Medium Grid 2 Accent 1" w:uiPriority="68"/>
+    <w:lsdException w:name="Medium Grid 3 Accent 1" w:uiPriority="69"/>
+    <w:lsdException w:name="Dark List Accent 1" w:uiPriority="70"/>
+    <w:lsdException w:name="Colorful Shading Accent 1" w:uiPriority="71"/>
+    <w:lsdException w:name="Colorful List Accent 1" w:uiPriority="72"/>
+    <w:lsdException w:name="Colorful Grid Accent 1" w:uiPriority="73"/>
+    <w:lsdException w:name="Light Shading Accent 2" w:uiPriority="60"/>
+    <w:lsdException w:name="Light List Accent 2" w:uiPriority="61"/>
+    <w:lsdException w:name="Light Grid Accent 2" w:uiPriority="62"/>
+    <w:lsdException w:name="Medium Shading 1 Accent 2" w:uiPriority="63"/>
+    <w:lsdException w:name="Medium Shading 2 Accent 2" w:uiPriority="64"/>
+    <w:lsdException w:name="Medium List 1 Accent 2" w:uiPriority="65"/>
+    <w:lsdException w:name="Medium List 2 Accent 2" w:uiPriority="66"/>
+    <w:lsdException w:name="Medium Grid 1 Accent 2" w:uiPriority="67"/>
+    <w:lsdException w:name="Medium Grid 2 Accent 2" w:uiPriority="68"/>
+    <w:lsdException w:name="Medium Grid 3 Accent 2" w:uiPriority="69"/>
+    <w:lsdException w:name="Dark List Accent 2" w:uiPriority="70"/>
+    <w:lsdException w:name="Colorful Shading Accent 2" w:uiPriority="71"/>
+    <w:lsdException w:name="Colorful List Accent 2" w:uiPriority="72"/>
+    <w:lsdException w:name="Colorful Grid Accent 2" w:uiPriority="73"/>
+    <w:lsdException w:name="Light Shading Accent 3" w:uiPriority="60"/>
+    <w:lsdException w:name="Light List Accent 3" w:uiPriority="61"/>
+    <w:lsdException w:name="Light Grid Accent 3" w:uiPriority="62"/>
+    <w:lsdException w:name="Medium Shading 1 Accent 3" w:uiPriority="63"/>
+    <w:lsdException w:name="Medium Shading 2 Accent 3" w:uiPriority="64"/>
+    <w:lsdException w:name="Medium List 1 Accent 3" w:uiPriority="65"/>
+    <w:lsdException w:name="Medium List 2 Accent 3" w:uiPriority="66"/>
+    <w:lsdException w:name="Medium Grid 1 Accent 3" w:uiPriority="67"/>
+    <w:lsdException w:name="Medium Grid 2 Accent 3" w:uiPriority="68"/>
+    <w:lsdException w:name="Medium Grid 3 Accent 3" w:uiPriority="69"/>
+    <w:lsdException w:name="Dark List Accent 3" w:uiPriority="70"/>
+    <w:lsdException w:name="Colorful Shading Accent 3" w:uiPriority="71"/>
+    <w:lsdException w:name="Colorful List Accent 3" w:uiPriority="72"/>
+    <w:lsdException w:name="Colorful Grid Accent 3" w:uiPriority="73"/>
+    <w:lsdException w:name="Light Shading Accent 4" w:uiPriority="60"/>
+    <w:lsdException w:name="Light List Accent 4" w:uiPriority="61"/>
+    <w:lsdException w:name="Light Grid Accent 4" w:uiPriority="62"/>
+    <w:lsdException w:name="Medium Shading 1 Accent 4" w:uiPriority="63"/>
+    <w:lsdException w:name="Medium Shading 2 Accent 4" w:uiPriority="64"/>
+    <w:lsdException w:name="Medium List 1 Accent 4" w:uiPriority="65"/>
+    <w:lsdException w:name="Medium List 2 Accent 4" w:uiPriority="66"/>
+    <w:lsdException w:name="Medium Grid 1 Accent 4" w:uiPriority="67"/>
+    <w:lsdException w:name="Medium Grid 2 Accent 4" w:uiPriority="68"/>
+    <w:lsdException w:name="Medium Grid 3 Accent 4" w:uiPriority="69"/>
+    <w:lsdException w:name="Dark List Accent 4" w:uiPriority="70"/>
+    <w:lsdException w:name="Colorful Shading Accent 4" w:uiPriority="71"/>
+    <w:lsdException w:name="Colorful List Accent 4" w:uiPriority="72"/>
+    <w:lsdException w:name="Colorful Grid Accent 4" w:uiPriority="73"/>
+    <w:lsdException w:name="Light Shading Accent 5" w:uiPriority="60"/>
+    <w:lsdException w:name="Light List Accent 5" w:uiPriority="61"/>
+    <w:lsdException w:name="Light Grid Accent 5" w:uiPriority="62"/>
+    <w:lsdException w:name="Medium Shading 1 Accent 5" w:uiPriority="63"/>
+    <w:lsdException w:name="Medium Shading 2 Accent 5" w:uiPriority="64"/>
+    <w:lsdException w:name="Medium List 1 Accent 5" w:uiPriority="65"/>
+    <w:lsdException w:name="Medium List 2 Accent 5" w:uiPriority="66"/>
+    <w:lsdException w:name="Medium Grid 1 Accent 5" w:uiPriority="67"/>
+    <w:lsdException w:name="Medium Grid 2 Accent 5" w:uiPriority="68"/>
+    <w:lsdException w:name="Medium Grid 3 Accent 5" w:uiPriority="69"/>
+    <w:lsdException w:name="Dark List Accent 5" w:uiPriority="70"/>
+    <w:lsdException w:name="Colorful Shading Accent 5" w:uiPriority="71"/>
+    <w:lsdException w:name="Colorful List Accent 5" w:uiPriority="72"/>
+    <w:lsdException w:name="Colorful Grid Accent 5" w:uiPriority="73"/>
+    <w:lsdException w:name="Light Shading Accent 6" w:uiPriority="60"/>
+    <w:lsdException w:name="Light List Accent 6" w:uiPriority="61"/>
+    <w:lsdException w:name="Light Grid Accent 6" w:uiPriority="62"/>
+    <w:lsdException w:name="Medium Shading 1 Accent 6" w:uiPriority="63"/>
+    <w:lsdException w:name="Medium Shading 2 Accent 6" w:uiPriority="64"/>
+    <w:lsdException w:name="Medium List 1 Accent 6" w:uiPriority="65"/>
+    <w:lsdException w:name="Medium List 2 Accent 6" w:uiPriority="66"/>
+    <w:lsdException w:name="Medium Grid 1 Accent 6" w:uiPriority="67"/>
+    <w:lsdException w:name="Medium Grid 2 Accent 6" w:uiPriority="68"/>
+    <w:lsdException w:name="Medium Grid 3 Accent 6" w:uiPriority="69"/>
+    <w:lsdException w:name="Dark List Accent 6" w:uiPriority="70"/>
+    <w:lsdException w:name="Colorful Shading Accent 6" w:uiPriority="71"/>
+    <w:lsdException w:name="Colorful List Accent 6" w:uiPriority="72"/>
+    <w:lsdException w:name="Colorful Grid Accent 6" w:uiPriority="73"/>
+    <w:lsdException w:name="Subtle Emphasis" w:uiPriority="19" w:qFormat="1"/>
+    <w:lsdException w:name="Intense Emphasis" w:uiPriority="21" w:qFormat="1"/>
+    <w:lsdException w:name="Subtle Reference" w:uiPriority="31" w:qFormat="1"/>
+    <w:lsdException w:name="Intense Reference" w:uiPriority="32" w:qFormat="1"/>
+    <w:lsdException w:name="Book Title" w:uiPriority="33" w:qFormat="1"/>
+    <w:lsdException w:name="Bibliography" w:semiHidden="1" w:uiPriority="37" w:unhideWhenUsed="1"/>
+    <w:lsdException w:name="TOC Heading" w:semiHidden="1" w:uiPriority="39" w:unhideWhenUsed="1" w:qFormat="1"/>
+    <w:lsdException w:name="Plain Table 1" w:uiPriority="41"/>
+    <w:lsdException w:name="Plain Table 2" w:uiPriority="42"/>
+    <w:lsdException w:name="Plain Table 3" w:uiPriority="43"/>
+    <w:lsdException w:name="Plain Table 4" w:uiPriority="44"/>
+    <w:lsdException w:name="Plain Table 5" w:uiPriority="45"/>
+    <w:lsdException w:name="Grid Table Light" w:uiPriority="40"/>
+    <w:lsdException w:name="Grid Table 1 Light" w:uiPriority="46"/>
+    <w:lsdException w:name="Grid Table 2" w:uiPriority="47"/>
+    <w:lsdException w:name="Grid Table 3" w:uiPriority="48"/>
+    <w:lsdException w:name="Grid Table 4" w:uiPriority="49"/>
+    <w:lsdException w:name="Grid Table 5 Dark" w:uiPriority="50"/>
+    <w:lsdException w:name="Grid Table 6 Colorful" w:uiPriority="51"/>
+    <w:lsdException w:name="Grid Table 7 Colorful" w:uiPriority="52"/>
+    <w:lsdException w:name="Grid Table 1 Light Accent 1" w:uiPriority="46"/>
+    <w:lsdException w:name="Grid Table 2 Accent 1" w:uiPriority="47"/>
+    <w:lsdException w:name="Grid Table 3 Accent 1" w:uiPriority="48"/>
+    <w:lsdException w:name="Grid Table 4 Accent 1" w:uiPriority="49"/>
+    <w:lsdException w:name="Grid Table 5 Dark Accent 1" w:uiPriority="50"/>
+    <w:lsdException w:name="Grid Table 6 Colorful Accent 1" w:uiPriority="51"/>
+    <w:lsdException w:name="Grid Table 7 Colorful Accent 1" w:uiPriority="52"/>
+    <w:lsdException w:name="Grid Table 1 Light Accent 2" w:uiPriority="46"/>
+    <w:lsdException w:name="Grid Table 2 Accent 2" w:uiPriority="47"/>
+    <w:lsdException w:name="Grid Table 3 Accent 2" w:uiPriority="48"/>
+    <w:lsdException w:name="Grid Table 4 Accent 2" w:uiPriority="49"/>
+    <w:lsdException w:name="Grid Table 5 Dark Accent 2" w:uiPriority="50"/>
+    <w:lsdException w:name="Grid Table 6 Colorful Accent 2" w:uiPriority="51"/>
+    <w:lsdException w:name="Grid Table 7 Colorful Accent 2" w:uiPriority="52"/>
+    <w:lsdException w:name="Grid Table 1 Light Accent 3" w:uiPriority="46"/>
+    <w:lsdException w:name="Grid Table 2 Accent 3" w:uiPriority="47"/>
+    <w:lsdException w:name="Grid Table 3 Accent 3" w:uiPriority="48"/>
+    <w:lsdException w:name="Grid Table 4 Accent 3" w:uiPriority="49"/>
+    <w:lsdException w:name="Grid Table 5 Dark Accent 3" w:uiPriority="50"/>
+    <w:lsdException w:name="Grid Table 6 Colorful Accent 3" w:uiPriority="51"/>
+    <w:lsdException w:name="Grid Table 7 Colorful Accent 3" w:uiPriority="52"/>
+    <w:lsdException w:name="Grid Table 1 Light Accent 4" w:uiPriority="46"/>
+    <w:lsdException w:name="Grid Table 2 Accent 4" w:uiPriority="47"/>
+    <w:lsdException w:name="Grid Table 3 Accent 4" w:uiPriority="48"/>
+    <w:lsdException w:name="Grid Table 4 Accent 4" w:uiPriority="49"/>
+    <w:lsdException w:name="Grid Table 5 Dark Accent 4" w:uiPriority="50"/>
+    <w:lsdException w:name="Grid Table 6 Colorful Accent 4" w:uiPriority="51"/>
+    <w:lsdException w:name="Grid Table 7 Colorful Accent 4" w:uiPriority="52"/>
+    <w:lsdException w:name="Grid Table 1 Light Accent 5" w:uiPriority="46"/>
+    <w:lsdException w:name="Grid Table 2 Accent 5" w:uiPriority="47"/>
+    <w:lsdException w:name="Grid Table 3 Accent 5" w:uiPriority="48"/>
+    <w:lsdException w:name="Grid Table 4 Accent 5" w:uiPriority="49"/>
+    <w:lsdException w:name="Grid Table 5 Dark Accent 5" w:uiPriority="50"/>
+    <w:lsdException w:name="Grid Table 6 Colorful Accent 5" w:uiPriority="51"/>
+    <w:lsdException w:name="Grid Table 7 Colorful Accent 5" w:uiPriority="52"/>
+    <w:lsdException w:name="Grid Table 1 Light Accent 6" w:uiPriority="46"/>
+    <w:lsdException w:name="Grid Table 2 Accent 6" w:uiPriority="47"/>
+    <w:lsdException w:name="Grid Table 3 Accent 6" w:uiPriority="48"/>
+    <w:lsdException w:name="Grid Table 4 Accent 6" w:uiPriority="49"/>
+    <w:lsdException w:name="Grid Table 5 Dark Accent 6" w:uiPriority="50"/>
+    <w:lsdException w:name="Grid Table 6 Colorful Accent 6" w:uiPriority="51"/>
+    <w:lsdException w:name="Grid Table 7 Colorful Accent 6" w:uiPriority="52"/>
+    <w:lsdException w:name="List Table 1 Light" w:uiPriority="46"/>
+    <w:lsdException w:name="List Table 2" w:uiPriority="47"/>
+    <w:lsdException w:name="List Table 3" w:uiPriority="48"/>
+    <w:lsdException w:name="List Table 4" w:uiPriority="49"/>
+    <w:lsdException w:name="List Table 5 Dark" w:uiPriority="50"/>
+    <w:lsdException w:name="List Table 6 Colorful" w:uiPriority="51"/>
+    <w:lsdException w:name="List Table 7 Colorful" w:uiPriority="52"/>
+    <w:lsdException w:name="List Table 1 Light Accent 1" w:uiPriority="46"/>
+    <w:lsdException w:name="List Table 2 Accent 1" w:uiPriority="47"/>
+    <w:lsdException w:name="List Table 3 Accent 1" w:uiPriority="48"/>
+    <w:lsdException w:name="List Table 4 Accent 1" w:uiPriority="49"/>
+    <w:lsdException w:name="List Table 5 Dark Accent 1" w:uiPriority="50"/>
+    <w:lsdException w:name="List Table 6 Colorful Accent 1" w:uiPriority="51"/>
+    <w:lsdException w:name="List Table 7 Colorful Accent 1" w:uiPriority="52"/>
+    <w:lsdException w:name="List Table 1 Light Accent 2" w:uiPriority="46"/>
+    <w:lsdException w:name="List Table 2 Accent 2" w:uiPriority="47"/>
+    <w:lsdException w:name="List Table 3 Accent 2" w:uiPriority="48"/>
+    <w:lsdException w:name="List Table 4 Accent 2" w:uiPriority="49"/>
+    <w:lsdException w:name="List Table 5 Dark Accent 2" w:uiPriority="50"/>
+    <w:lsdException w:name="List Table 6 Colorful Accent 2" w:uiPriority="51"/>
+    <w:lsdException w:name="List Table 7 Colorful Accent 2" w:uiPriority="52"/>
+    <w:lsdException w:name="List Table 1 Light Accent 3" w:uiPriority="46"/>
+    <w:lsdException w:name="List Table 2 Accent 3" w:uiPriority="47"/>
+    <w:lsdException w:name="List Table 3 Accent 3" w:uiPriority="48"/>
+    <w:lsdException w:name="List Table 4 Accent 3" w:uiPriority="49"/>
+    <w:lsdException w:name="List Table 5 Dark Accent 3" w:uiPriority="50"/>
+    <w:lsdException w:name="List Table 6 Colorful Accent 3" w:uiPriority="51"/>
+    <w:lsdException w:name="List Table 7 Colorful Accent 3" w:uiPriority="52"/>
+    <w:lsdException w:name="List Table 1 Light Accent 4" w:uiPriority="46"/>
+    <w:lsdException w:name="List Table 2 Accent 4" w:uiPriority="47"/>
+    <w:lsdException w:name="List Table 3 Accent 4" w:uiPriority="48"/>
+    <w:lsdException w:name="List Table 4 Accent 4" w:uiPriority="49"/>
+    <w:lsdException w:name="List Table 5 Dark Accent 4" w:uiPriority="50"/>
+    <w:lsdException w:name="List Table 6 Colorful Accent 4" w:uiPriority="51"/>
+    <w:lsdException w:name="List Table 7 Colorful Accent 4" w:uiPriority="52"/>
+    <w:lsdException w:name="List Table 1 Light Accent 5" w:uiPriority="46"/>
+    <w:lsdException w:name="List Table 2 Accent 5" w:uiPriority="47"/>
+    <w:lsdException w:name="List Table 3 Accent 5" w:uiPriority="48"/>
+    <w:lsdException w:name="List Table 4 Accent 5" w:uiPriority="49"/>
+    <w:lsdException w:name="List Table 5 Dark Accent 5" w:uiPriority="50"/>
+    <w:lsdException w:name="List Table 6 Colorful Accent 5" w:uiPriority="51"/>
+    <w:lsdException w:name="List Table 7 Colorful Accent 5" w:uiPriority="52"/>
+    <w:lsdException w:name="List Table 1 Light Accent 6" w:uiPriority="46"/>
+    <w:lsdException w:name="List Table 2 Accent 6" w:uiPriority="47"/>
+    <w:lsdException w:name="List Table 3 Accent 6" w:uiPriority="48"/>
+    <w:lsdException w:name="List Table 4 Accent 6" w:uiPriority="49"/>
+    <w:lsdException w:name="List Table 5 Dark Accent 6" w:uiPriority="50"/>
+    <w:lsdException w:name="List Table 6 Colorful Accent 6" w:uiPriority="51"/>
+    <w:lsdException w:name="List Table 7 Colorful Accent 6" w:uiPriority="52"/>
   </w:latentStyles>
   <w:style w:type="paragraph" w:default="1" w:styleId="Normal">
     <w:name w:val="Normal"/>
@@ -11411,7 +11661,6 @@
     <w:uiPriority w:val="99"/>
     <w:semiHidden/>
     <w:unhideWhenUsed/>
-    <w:qFormat/>
     <w:tblPr>
       <w:tblInd w:w="0" w:type="dxa"/>
       <w:tblCellMar>
@@ -11653,8 +11902,8 @@
       <w:shd w:val="clear" w:color="auto" w:fill="E6E6E6"/>
     </w:rPr>
   </w:style>
-  <w:style w:type="table" w:customStyle="1" w:styleId="GridTable5DarkAccent1">
-    <w:name w:val="Grid Table 5 Dark Accent 1"/>
+  <w:style w:type="table" w:customStyle="1" w:styleId="Tabladecuadrcula5oscura-nfasis11">
+    <w:name w:val="Tabla de cuadrícula 5 oscura - Énfasis 11"/>
     <w:basedOn w:val="Tablanormal"/>
     <w:uiPriority w:val="50"/>
     <w:rsid w:val="001A34EB"/>
@@ -11766,8 +12015,8 @@
       </w:tcPr>
     </w:tblStylePr>
   </w:style>
-  <w:style w:type="table" w:customStyle="1" w:styleId="GridTable6ColorfulAccent1">
-    <w:name w:val="Grid Table 6 Colorful Accent 1"/>
+  <w:style w:type="table" w:customStyle="1" w:styleId="Tabladecuadrcula6concolores-nfasis11">
+    <w:name w:val="Tabla de cuadrícula 6 con colores - Énfasis 11"/>
     <w:basedOn w:val="Tablanormal"/>
     <w:uiPriority w:val="51"/>
     <w:rsid w:val="001A34EB"/>
@@ -12138,7 +12387,7 @@
   <a:extraClrSchemeLst/>
   <a:extLst>
     <a:ext uri="{05A4C25C-085E-4340-85A3-A5531E510DB2}">
-      <thm15:themeFamily xmlns="" xmlns:thm15="http://schemas.microsoft.com/office/thememl/2012/main" name="Office Theme" id="{62F939B6-93AF-4DB8-9C6B-D6C7DFDC589F}" vid="{4A3C46E8-61CC-4603-A589-7422A47A8E4A}"/>
+      <thm15:themeFamily xmlns:thm15="http://schemas.microsoft.com/office/thememl/2012/main" name="Office Theme" id="{62F939B6-93AF-4DB8-9C6B-D6C7DFDC589F}" vid="{4A3C46E8-61CC-4603-A589-7422A47A8E4A}"/>
     </a:ext>
   </a:extLst>
 </a:theme>
@@ -12149,7 +12398,7 @@
 </file>
 
 <file path=customXml/itemProps1.xml><?xml version="1.0" encoding="utf-8"?>
-<ds:datastoreItem xmlns:ds="http://schemas.openxmlformats.org/officeDocument/2006/customXml" ds:itemID="{C92F6305-844E-4E2C-9EBC-9D4F0868A906}">
+<ds:datastoreItem xmlns:ds="http://schemas.openxmlformats.org/officeDocument/2006/customXml" ds:itemID="{9E61D4A0-8A19-4B1E-A84F-90B1D571FFEE}">
   <ds:schemaRefs>
     <ds:schemaRef ds:uri="http://schemas.openxmlformats.org/officeDocument/2006/bibliography"/>
   </ds:schemaRefs>

</xml_diff>